<commit_message>
update ex2 and complete report for ex2
</commit_message>
<xml_diff>
--- a/computerVisionReport.docx
+++ b/computerVisionReport.docx
@@ -1300,6 +1300,1321 @@
         </w:rPr>
         <w:t xml:space="preserve">είναι ταξινομημένα σωστά. </w:t>
       </w:r>
+    </w:p>
+    <w:p>
+      <w:pPr>
+        <w:jc w:val="left"/>
+        <w:rPr>
+          <w:rFonts w:hint="default"/>
+          <w:sz w:val="28"/>
+          <w:szCs w:val="28"/>
+          <w:lang w:val="el-GR"/>
+        </w:rPr>
+      </w:pPr>
+    </w:p>
+    <w:p>
+      <w:pPr>
+        <w:jc w:val="left"/>
+        <w:rPr>
+          <w:rFonts w:hint="default"/>
+          <w:b/>
+          <w:bCs/>
+          <w:sz w:val="36"/>
+          <w:szCs w:val="36"/>
+          <w:u w:val="single"/>
+          <w:lang w:val="el-GR"/>
+        </w:rPr>
+      </w:pPr>
+    </w:p>
+    <w:p>
+      <w:pPr>
+        <w:jc w:val="left"/>
+        <w:rPr>
+          <w:rFonts w:hint="default"/>
+          <w:b/>
+          <w:bCs/>
+          <w:sz w:val="36"/>
+          <w:szCs w:val="36"/>
+          <w:u w:val="single"/>
+          <w:lang w:val="el-GR"/>
+        </w:rPr>
+      </w:pPr>
+    </w:p>
+    <w:p>
+      <w:pPr>
+        <w:jc w:val="left"/>
+        <w:rPr>
+          <w:rFonts w:hint="default"/>
+          <w:b/>
+          <w:bCs/>
+          <w:sz w:val="36"/>
+          <w:szCs w:val="36"/>
+          <w:u w:val="single"/>
+          <w:lang w:val="el-GR"/>
+        </w:rPr>
+      </w:pPr>
+    </w:p>
+    <w:p>
+      <w:pPr>
+        <w:jc w:val="left"/>
+        <w:rPr>
+          <w:rFonts w:hint="default"/>
+          <w:b/>
+          <w:bCs/>
+          <w:sz w:val="36"/>
+          <w:szCs w:val="36"/>
+          <w:u w:val="single"/>
+          <w:lang w:val="el-GR"/>
+        </w:rPr>
+      </w:pPr>
+    </w:p>
+    <w:p>
+      <w:pPr>
+        <w:jc w:val="left"/>
+        <w:rPr>
+          <w:rFonts w:hint="default"/>
+          <w:b/>
+          <w:bCs/>
+          <w:sz w:val="36"/>
+          <w:szCs w:val="36"/>
+          <w:u w:val="single"/>
+          <w:lang w:val="el-GR"/>
+        </w:rPr>
+      </w:pPr>
+    </w:p>
+    <w:p>
+      <w:pPr>
+        <w:jc w:val="left"/>
+        <w:rPr>
+          <w:rFonts w:hint="default"/>
+          <w:b/>
+          <w:bCs/>
+          <w:sz w:val="36"/>
+          <w:szCs w:val="36"/>
+          <w:u w:val="single"/>
+          <w:lang w:val="el-GR"/>
+        </w:rPr>
+      </w:pPr>
+    </w:p>
+    <w:p>
+      <w:pPr>
+        <w:jc w:val="left"/>
+        <w:rPr>
+          <w:rFonts w:hint="default"/>
+          <w:b/>
+          <w:bCs/>
+          <w:sz w:val="36"/>
+          <w:szCs w:val="36"/>
+          <w:u w:val="single"/>
+          <w:lang w:val="el-GR"/>
+        </w:rPr>
+      </w:pPr>
+    </w:p>
+    <w:p>
+      <w:pPr>
+        <w:jc w:val="left"/>
+        <w:rPr>
+          <w:rFonts w:hint="default"/>
+          <w:b/>
+          <w:bCs/>
+          <w:sz w:val="36"/>
+          <w:szCs w:val="36"/>
+          <w:u w:val="single"/>
+          <w:lang w:val="el-GR"/>
+        </w:rPr>
+      </w:pPr>
+    </w:p>
+    <w:p>
+      <w:pPr>
+        <w:jc w:val="left"/>
+        <w:rPr>
+          <w:rFonts w:hint="default"/>
+          <w:b/>
+          <w:bCs/>
+          <w:sz w:val="36"/>
+          <w:szCs w:val="36"/>
+          <w:u w:val="single"/>
+          <w:lang w:val="el-GR"/>
+        </w:rPr>
+      </w:pPr>
+    </w:p>
+    <w:p>
+      <w:pPr>
+        <w:jc w:val="left"/>
+        <w:rPr>
+          <w:rFonts w:hint="default"/>
+          <w:b/>
+          <w:bCs/>
+          <w:sz w:val="36"/>
+          <w:szCs w:val="36"/>
+          <w:u w:val="single"/>
+          <w:lang w:val="el-GR"/>
+        </w:rPr>
+      </w:pPr>
+    </w:p>
+    <w:p>
+      <w:pPr>
+        <w:jc w:val="left"/>
+        <w:rPr>
+          <w:rFonts w:hint="default"/>
+          <w:b/>
+          <w:bCs/>
+          <w:sz w:val="36"/>
+          <w:szCs w:val="36"/>
+          <w:u w:val="single"/>
+          <w:lang w:val="el-GR"/>
+        </w:rPr>
+      </w:pPr>
+    </w:p>
+    <w:p>
+      <w:pPr>
+        <w:jc w:val="left"/>
+        <w:rPr>
+          <w:rFonts w:hint="default"/>
+          <w:b/>
+          <w:bCs/>
+          <w:sz w:val="36"/>
+          <w:szCs w:val="36"/>
+          <w:u w:val="single"/>
+          <w:lang w:val="el-GR"/>
+        </w:rPr>
+      </w:pPr>
+    </w:p>
+    <w:p>
+      <w:pPr>
+        <w:jc w:val="left"/>
+        <w:rPr>
+          <w:rFonts w:hint="default"/>
+          <w:b/>
+          <w:bCs/>
+          <w:sz w:val="36"/>
+          <w:szCs w:val="36"/>
+          <w:u w:val="single"/>
+          <w:lang w:val="el-GR"/>
+        </w:rPr>
+      </w:pPr>
+    </w:p>
+    <w:p>
+      <w:pPr>
+        <w:jc w:val="left"/>
+        <w:rPr>
+          <w:rFonts w:hint="default"/>
+          <w:b/>
+          <w:bCs/>
+          <w:sz w:val="36"/>
+          <w:szCs w:val="36"/>
+          <w:u w:val="single"/>
+          <w:lang w:val="el-GR"/>
+        </w:rPr>
+      </w:pPr>
+    </w:p>
+    <w:p>
+      <w:pPr>
+        <w:jc w:val="left"/>
+        <w:rPr>
+          <w:rFonts w:hint="default"/>
+          <w:b/>
+          <w:bCs/>
+          <w:sz w:val="36"/>
+          <w:szCs w:val="36"/>
+          <w:u w:val="single"/>
+          <w:lang w:val="el-GR"/>
+        </w:rPr>
+      </w:pPr>
+    </w:p>
+    <w:p>
+      <w:pPr>
+        <w:jc w:val="left"/>
+        <w:rPr>
+          <w:rFonts w:hint="default"/>
+          <w:b/>
+          <w:bCs/>
+          <w:sz w:val="36"/>
+          <w:szCs w:val="36"/>
+          <w:u w:val="single"/>
+          <w:lang w:val="el-GR"/>
+        </w:rPr>
+      </w:pPr>
+    </w:p>
+    <w:p>
+      <w:pPr>
+        <w:jc w:val="left"/>
+        <w:rPr>
+          <w:rFonts w:hint="default"/>
+          <w:b/>
+          <w:bCs/>
+          <w:sz w:val="36"/>
+          <w:szCs w:val="36"/>
+          <w:u w:val="single"/>
+          <w:lang w:val="el-GR"/>
+        </w:rPr>
+      </w:pPr>
+    </w:p>
+    <w:p>
+      <w:pPr>
+        <w:jc w:val="left"/>
+        <w:rPr>
+          <w:rFonts w:hint="default"/>
+          <w:b/>
+          <w:bCs/>
+          <w:sz w:val="36"/>
+          <w:szCs w:val="36"/>
+          <w:u w:val="single"/>
+          <w:lang w:val="el-GR"/>
+        </w:rPr>
+      </w:pPr>
+    </w:p>
+    <w:p>
+      <w:pPr>
+        <w:jc w:val="left"/>
+        <w:rPr>
+          <w:rFonts w:hint="default"/>
+          <w:b/>
+          <w:bCs/>
+          <w:sz w:val="36"/>
+          <w:szCs w:val="36"/>
+          <w:u w:val="single"/>
+          <w:lang w:val="el-GR"/>
+        </w:rPr>
+      </w:pPr>
+    </w:p>
+    <w:p>
+      <w:pPr>
+        <w:jc w:val="left"/>
+        <w:rPr>
+          <w:rFonts w:hint="default"/>
+          <w:b/>
+          <w:bCs/>
+          <w:sz w:val="36"/>
+          <w:szCs w:val="36"/>
+          <w:u w:val="single"/>
+          <w:lang w:val="el-GR"/>
+        </w:rPr>
+      </w:pPr>
+    </w:p>
+    <w:p>
+      <w:pPr>
+        <w:jc w:val="left"/>
+        <w:rPr>
+          <w:rFonts w:hint="default"/>
+          <w:b/>
+          <w:bCs/>
+          <w:sz w:val="36"/>
+          <w:szCs w:val="36"/>
+          <w:u w:val="single"/>
+          <w:lang w:val="el-GR"/>
+        </w:rPr>
+      </w:pPr>
+    </w:p>
+    <w:p>
+      <w:pPr>
+        <w:jc w:val="left"/>
+        <w:rPr>
+          <w:rFonts w:hint="default"/>
+          <w:b/>
+          <w:bCs/>
+          <w:sz w:val="36"/>
+          <w:szCs w:val="36"/>
+          <w:u w:val="single"/>
+          <w:lang w:val="el-GR"/>
+        </w:rPr>
+      </w:pPr>
+    </w:p>
+    <w:p>
+      <w:pPr>
+        <w:jc w:val="left"/>
+        <w:rPr>
+          <w:rFonts w:hint="default"/>
+          <w:b/>
+          <w:bCs/>
+          <w:sz w:val="36"/>
+          <w:szCs w:val="36"/>
+          <w:u w:val="single"/>
+          <w:lang w:val="el-GR"/>
+        </w:rPr>
+      </w:pPr>
+    </w:p>
+    <w:p>
+      <w:pPr>
+        <w:jc w:val="left"/>
+        <w:rPr>
+          <w:rFonts w:hint="default"/>
+          <w:b/>
+          <w:bCs/>
+          <w:sz w:val="36"/>
+          <w:szCs w:val="36"/>
+          <w:u w:val="single"/>
+          <w:lang w:val="en-US"/>
+        </w:rPr>
+      </w:pPr>
+      <w:r>
+        <w:rPr>
+          <w:rFonts w:hint="default"/>
+          <w:b/>
+          <w:bCs/>
+          <w:sz w:val="36"/>
+          <w:szCs w:val="36"/>
+          <w:u w:val="single"/>
+          <w:lang w:val="el-GR"/>
+        </w:rPr>
+        <w:t>Άσκηση #2, Μεταφορά μάθησης για ταξινόμηση εικόνων</w:t>
+      </w:r>
+      <w:r>
+        <w:rPr>
+          <w:rFonts w:hint="default"/>
+          <w:b/>
+          <w:bCs/>
+          <w:sz w:val="36"/>
+          <w:szCs w:val="36"/>
+          <w:u w:val="single"/>
+          <w:lang w:val="en-US"/>
+        </w:rPr>
+        <w:t>:</w:t>
+      </w:r>
+    </w:p>
+    <w:p>
+      <w:pPr>
+        <w:jc w:val="left"/>
+        <w:rPr>
+          <w:rFonts w:hint="default"/>
+          <w:b/>
+          <w:bCs/>
+          <w:sz w:val="36"/>
+          <w:szCs w:val="36"/>
+          <w:u w:val="single"/>
+          <w:lang w:val="en-US"/>
+        </w:rPr>
+      </w:pPr>
+    </w:p>
+    <w:p>
+      <w:pPr>
+        <w:jc w:val="left"/>
+        <w:rPr>
+          <w:rFonts w:hint="default"/>
+          <w:b/>
+          <w:bCs/>
+          <w:sz w:val="28"/>
+          <w:szCs w:val="28"/>
+          <w:u w:val="none"/>
+          <w:lang w:val="el-GR"/>
+        </w:rPr>
+      </w:pPr>
+      <w:r>
+        <w:rPr>
+          <w:rFonts w:hint="default"/>
+          <w:b/>
+          <w:bCs/>
+          <w:sz w:val="28"/>
+          <w:szCs w:val="28"/>
+          <w:u w:val="none"/>
+          <w:lang w:val="el-GR"/>
+        </w:rPr>
+        <w:t xml:space="preserve">Για διαφορετικά </w:t>
+      </w:r>
+      <w:r>
+        <w:rPr>
+          <w:rFonts w:hint="default"/>
+          <w:b/>
+          <w:bCs/>
+          <w:sz w:val="28"/>
+          <w:szCs w:val="28"/>
+          <w:u w:val="none"/>
+          <w:lang w:val="en-US"/>
+        </w:rPr>
+        <w:t>epochs:</w:t>
+      </w:r>
+    </w:p>
+    <w:p>
+      <w:pPr>
+        <w:jc w:val="left"/>
+        <w:rPr>
+          <w:rFonts w:hint="default"/>
+          <w:b/>
+          <w:bCs/>
+          <w:sz w:val="36"/>
+          <w:szCs w:val="36"/>
+          <w:u w:val="single"/>
+          <w:lang w:val="el-GR"/>
+        </w:rPr>
+      </w:pPr>
+      <w:r>
+        <w:drawing>
+          <wp:inline distT="0" distB="0" distL="114300" distR="114300">
+            <wp:extent cx="5273040" cy="6492240"/>
+            <wp:effectExtent l="0" t="0" r="3810" b="3810"/>
+            <wp:docPr id="3" name="Picture 1"/>
+            <wp:cNvGraphicFramePr>
+              <a:graphicFrameLocks xmlns:a="http://schemas.openxmlformats.org/drawingml/2006/main" noChangeAspect="1"/>
+            </wp:cNvGraphicFramePr>
+            <a:graphic xmlns:a="http://schemas.openxmlformats.org/drawingml/2006/main">
+              <a:graphicData uri="http://schemas.openxmlformats.org/drawingml/2006/picture">
+                <pic:pic xmlns:pic="http://schemas.openxmlformats.org/drawingml/2006/picture">
+                  <pic:nvPicPr>
+                    <pic:cNvPr id="3" name="Picture 1"/>
+                    <pic:cNvPicPr>
+                      <a:picLocks noChangeAspect="1"/>
+                    </pic:cNvPicPr>
+                  </pic:nvPicPr>
+                  <pic:blipFill>
+                    <a:blip r:embed="rId12"/>
+                    <a:stretch>
+                      <a:fillRect/>
+                    </a:stretch>
+                  </pic:blipFill>
+                  <pic:spPr>
+                    <a:xfrm>
+                      <a:off x="0" y="0"/>
+                      <a:ext cx="5273040" cy="6492240"/>
+                    </a:xfrm>
+                    <a:prstGeom prst="rect">
+                      <a:avLst/>
+                    </a:prstGeom>
+                    <a:noFill/>
+                    <a:ln>
+                      <a:noFill/>
+                    </a:ln>
+                  </pic:spPr>
+                </pic:pic>
+              </a:graphicData>
+            </a:graphic>
+          </wp:inline>
+        </w:drawing>
+      </w:r>
+    </w:p>
+    <w:p>
+      <w:pPr>
+        <w:jc w:val="left"/>
+      </w:pPr>
+      <w:r>
+        <w:drawing>
+          <wp:inline distT="0" distB="0" distL="114300" distR="114300">
+            <wp:extent cx="5269865" cy="6172200"/>
+            <wp:effectExtent l="0" t="0" r="6985" b="0"/>
+            <wp:docPr id="4" name="Picture 2"/>
+            <wp:cNvGraphicFramePr>
+              <a:graphicFrameLocks xmlns:a="http://schemas.openxmlformats.org/drawingml/2006/main" noChangeAspect="1"/>
+            </wp:cNvGraphicFramePr>
+            <a:graphic xmlns:a="http://schemas.openxmlformats.org/drawingml/2006/main">
+              <a:graphicData uri="http://schemas.openxmlformats.org/drawingml/2006/picture">
+                <pic:pic xmlns:pic="http://schemas.openxmlformats.org/drawingml/2006/picture">
+                  <pic:nvPicPr>
+                    <pic:cNvPr id="4" name="Picture 2"/>
+                    <pic:cNvPicPr>
+                      <a:picLocks noChangeAspect="1"/>
+                    </pic:cNvPicPr>
+                  </pic:nvPicPr>
+                  <pic:blipFill>
+                    <a:blip r:embed="rId13"/>
+                    <a:stretch>
+                      <a:fillRect/>
+                    </a:stretch>
+                  </pic:blipFill>
+                  <pic:spPr>
+                    <a:xfrm>
+                      <a:off x="0" y="0"/>
+                      <a:ext cx="5269865" cy="6172200"/>
+                    </a:xfrm>
+                    <a:prstGeom prst="rect">
+                      <a:avLst/>
+                    </a:prstGeom>
+                    <a:noFill/>
+                    <a:ln>
+                      <a:noFill/>
+                    </a:ln>
+                  </pic:spPr>
+                </pic:pic>
+              </a:graphicData>
+            </a:graphic>
+          </wp:inline>
+        </w:drawing>
+      </w:r>
+    </w:p>
+    <w:p>
+      <w:pPr>
+        <w:jc w:val="left"/>
+      </w:pPr>
+      <w:r>
+        <w:drawing>
+          <wp:inline distT="0" distB="0" distL="114300" distR="114300">
+            <wp:extent cx="5266055" cy="2613025"/>
+            <wp:effectExtent l="0" t="0" r="10795" b="15875"/>
+            <wp:docPr id="11" name="Picture 3"/>
+            <wp:cNvGraphicFramePr>
+              <a:graphicFrameLocks xmlns:a="http://schemas.openxmlformats.org/drawingml/2006/main" noChangeAspect="1"/>
+            </wp:cNvGraphicFramePr>
+            <a:graphic xmlns:a="http://schemas.openxmlformats.org/drawingml/2006/main">
+              <a:graphicData uri="http://schemas.openxmlformats.org/drawingml/2006/picture">
+                <pic:pic xmlns:pic="http://schemas.openxmlformats.org/drawingml/2006/picture">
+                  <pic:nvPicPr>
+                    <pic:cNvPr id="11" name="Picture 3"/>
+                    <pic:cNvPicPr>
+                      <a:picLocks noChangeAspect="1"/>
+                    </pic:cNvPicPr>
+                  </pic:nvPicPr>
+                  <pic:blipFill>
+                    <a:blip r:embed="rId14"/>
+                    <a:stretch>
+                      <a:fillRect/>
+                    </a:stretch>
+                  </pic:blipFill>
+                  <pic:spPr>
+                    <a:xfrm>
+                      <a:off x="0" y="0"/>
+                      <a:ext cx="5266055" cy="2613025"/>
+                    </a:xfrm>
+                    <a:prstGeom prst="rect">
+                      <a:avLst/>
+                    </a:prstGeom>
+                    <a:noFill/>
+                    <a:ln>
+                      <a:noFill/>
+                    </a:ln>
+                  </pic:spPr>
+                </pic:pic>
+              </a:graphicData>
+            </a:graphic>
+          </wp:inline>
+        </w:drawing>
+      </w:r>
+    </w:p>
+    <w:p>
+      <w:pPr>
+        <w:jc w:val="left"/>
+        <w:rPr>
+          <w:rFonts w:hint="default"/>
+          <w:sz w:val="28"/>
+          <w:szCs w:val="28"/>
+          <w:lang w:val="el-GR"/>
+        </w:rPr>
+      </w:pPr>
+      <w:r>
+        <w:rPr>
+          <w:rFonts w:hint="default"/>
+          <w:sz w:val="28"/>
+          <w:szCs w:val="28"/>
+          <w:lang w:val="en-US"/>
+        </w:rPr>
+        <w:t xml:space="preserve">To </w:t>
+      </w:r>
+      <w:r>
+        <w:rPr>
+          <w:rFonts w:hint="default"/>
+          <w:sz w:val="28"/>
+          <w:szCs w:val="28"/>
+          <w:lang w:val="el-GR"/>
+        </w:rPr>
+        <w:t xml:space="preserve">μοντέλο έχει υψηλό </w:t>
+      </w:r>
+      <w:r>
+        <w:rPr>
+          <w:rFonts w:hint="default"/>
+          <w:sz w:val="28"/>
+          <w:szCs w:val="28"/>
+          <w:lang w:val="en-US"/>
+        </w:rPr>
+        <w:t xml:space="preserve">training accuracy, </w:t>
+      </w:r>
+      <w:r>
+        <w:rPr>
+          <w:rFonts w:hint="default"/>
+          <w:sz w:val="28"/>
+          <w:szCs w:val="28"/>
+          <w:lang w:val="el-GR"/>
+        </w:rPr>
+        <w:t xml:space="preserve">το οποίο αυξάνεται σταθερά μέχρι τα 10 </w:t>
+      </w:r>
+      <w:r>
+        <w:rPr>
+          <w:rFonts w:hint="default"/>
+          <w:sz w:val="28"/>
+          <w:szCs w:val="28"/>
+          <w:lang w:val="en-US"/>
+        </w:rPr>
+        <w:t>epochs</w:t>
+      </w:r>
+      <w:r>
+        <w:rPr>
+          <w:rFonts w:hint="default"/>
+          <w:sz w:val="28"/>
+          <w:szCs w:val="28"/>
+          <w:lang w:val="el-GR"/>
+        </w:rPr>
+        <w:t xml:space="preserve">. Αντίθετα, το </w:t>
+      </w:r>
+      <w:r>
+        <w:rPr>
+          <w:rFonts w:hint="default"/>
+          <w:sz w:val="28"/>
+          <w:szCs w:val="28"/>
+          <w:lang w:val="en-US"/>
+        </w:rPr>
+        <w:t xml:space="preserve">validation accuracy, </w:t>
+      </w:r>
+      <w:r>
+        <w:rPr>
+          <w:rFonts w:hint="default"/>
+          <w:sz w:val="28"/>
+          <w:szCs w:val="28"/>
+          <w:lang w:val="el-GR"/>
+        </w:rPr>
+        <w:t xml:space="preserve">σταθεροποιείται γύρω στο </w:t>
+      </w:r>
+      <w:r>
+        <w:rPr>
+          <w:rFonts w:hint="default"/>
+          <w:sz w:val="28"/>
+          <w:szCs w:val="28"/>
+          <w:lang w:val="en-US"/>
+        </w:rPr>
+        <w:t xml:space="preserve">76% </w:t>
+      </w:r>
+      <w:r>
+        <w:rPr>
+          <w:rFonts w:hint="default"/>
+          <w:sz w:val="28"/>
+          <w:szCs w:val="28"/>
+          <w:lang w:val="el-GR"/>
+        </w:rPr>
+        <w:t xml:space="preserve">και δεν παρουσιάζει κάποια ουσιαστική βελτίωση μετά απο 4-5 </w:t>
+      </w:r>
+      <w:r>
+        <w:rPr>
+          <w:rFonts w:hint="default"/>
+          <w:sz w:val="28"/>
+          <w:szCs w:val="28"/>
+          <w:lang w:val="en-US"/>
+        </w:rPr>
+        <w:t>epochs(</w:t>
+      </w:r>
+      <w:r>
+        <w:rPr>
+          <w:rFonts w:hint="default"/>
+          <w:sz w:val="28"/>
+          <w:szCs w:val="28"/>
+          <w:lang w:val="el-GR"/>
+        </w:rPr>
+        <w:t xml:space="preserve">από 10-15 </w:t>
+      </w:r>
+      <w:r>
+        <w:rPr>
+          <w:rFonts w:hint="default"/>
+          <w:sz w:val="28"/>
+          <w:szCs w:val="28"/>
+          <w:lang w:val="en-US"/>
+        </w:rPr>
+        <w:t xml:space="preserve">epochs </w:t>
+      </w:r>
+      <w:r>
+        <w:rPr>
+          <w:rFonts w:hint="default"/>
+          <w:sz w:val="28"/>
+          <w:szCs w:val="28"/>
+          <w:lang w:val="el-GR"/>
+        </w:rPr>
+        <w:t xml:space="preserve">αυξάνεται και το </w:t>
+      </w:r>
+      <w:r>
+        <w:rPr>
+          <w:rFonts w:hint="default"/>
+          <w:sz w:val="28"/>
+          <w:szCs w:val="28"/>
+          <w:lang w:val="en-US"/>
+        </w:rPr>
+        <w:t xml:space="preserve">validation loss </w:t>
+      </w:r>
+      <w:r>
+        <w:rPr>
+          <w:rFonts w:hint="default"/>
+          <w:sz w:val="28"/>
+          <w:szCs w:val="28"/>
+          <w:lang w:val="el-GR"/>
+        </w:rPr>
+        <w:t xml:space="preserve">κατά πολύ). Άρα στην περίπτωση μας, ιδανικά θα χρησιμοποιούσαμε 5-10 </w:t>
+      </w:r>
+      <w:r>
+        <w:rPr>
+          <w:rFonts w:hint="default"/>
+          <w:sz w:val="28"/>
+          <w:szCs w:val="28"/>
+          <w:lang w:val="en-US"/>
+        </w:rPr>
+        <w:t xml:space="preserve">epochs. </w:t>
+      </w:r>
+      <w:r>
+        <w:rPr>
+          <w:rFonts w:hint="default"/>
+          <w:sz w:val="28"/>
+          <w:szCs w:val="28"/>
+          <w:lang w:val="el-GR"/>
+        </w:rPr>
+        <w:t xml:space="preserve">Η αύξηση των </w:t>
+      </w:r>
+      <w:r>
+        <w:rPr>
+          <w:rFonts w:hint="default"/>
+          <w:sz w:val="28"/>
+          <w:szCs w:val="28"/>
+          <w:lang w:val="en-US"/>
+        </w:rPr>
+        <w:t xml:space="preserve">epochs </w:t>
+      </w:r>
+      <w:r>
+        <w:rPr>
+          <w:rFonts w:hint="default"/>
+          <w:sz w:val="28"/>
+          <w:szCs w:val="28"/>
+          <w:lang w:val="el-GR"/>
+        </w:rPr>
+        <w:t xml:space="preserve">απο ένα σημείο και μετά οδηγεί σε </w:t>
+      </w:r>
+      <w:r>
+        <w:rPr>
+          <w:rFonts w:hint="default"/>
+          <w:sz w:val="28"/>
+          <w:szCs w:val="28"/>
+          <w:lang w:val="en-US"/>
+        </w:rPr>
+        <w:t>overfitting</w:t>
+      </w:r>
+      <w:r>
+        <w:rPr>
+          <w:rFonts w:hint="default"/>
+          <w:sz w:val="28"/>
+          <w:szCs w:val="28"/>
+          <w:lang w:val="el-GR"/>
+        </w:rPr>
+        <w:t>, με το μοντέλο να μαθαίνει καλά τα δεδομένα εκπαίδευσης αλλά να μην έχει τόσο καλή επίδοση στα δεδομένα επικύρωσης.</w:t>
+      </w:r>
+    </w:p>
+    <w:p>
+      <w:pPr>
+        <w:jc w:val="left"/>
+        <w:rPr>
+          <w:rFonts w:hint="default"/>
+          <w:sz w:val="28"/>
+          <w:szCs w:val="28"/>
+          <w:lang w:val="el-GR"/>
+        </w:rPr>
+      </w:pPr>
+    </w:p>
+    <w:p>
+      <w:pPr>
+        <w:jc w:val="left"/>
+        <w:rPr>
+          <w:rFonts w:hint="default"/>
+          <w:b/>
+          <w:bCs/>
+          <w:sz w:val="28"/>
+          <w:szCs w:val="28"/>
+          <w:u w:val="none"/>
+          <w:lang w:val="en-US"/>
+        </w:rPr>
+      </w:pPr>
+      <w:r>
+        <w:rPr>
+          <w:rFonts w:hint="default"/>
+          <w:b/>
+          <w:bCs/>
+          <w:sz w:val="28"/>
+          <w:szCs w:val="28"/>
+          <w:u w:val="none"/>
+          <w:lang w:val="el-GR"/>
+        </w:rPr>
+        <w:t xml:space="preserve">Για διαφορετικά </w:t>
+      </w:r>
+      <w:r>
+        <w:rPr>
+          <w:rFonts w:hint="default"/>
+          <w:b/>
+          <w:bCs/>
+          <w:sz w:val="28"/>
+          <w:szCs w:val="28"/>
+          <w:u w:val="none"/>
+          <w:lang w:val="en-US"/>
+        </w:rPr>
+        <w:t>Learning rate (0.01, 0.001, 0.0001):</w:t>
+      </w:r>
+    </w:p>
+    <w:p>
+      <w:pPr>
+        <w:jc w:val="left"/>
+        <w:rPr>
+          <w:rFonts w:hint="default"/>
+          <w:sz w:val="28"/>
+          <w:szCs w:val="28"/>
+          <w:lang w:val="el-GR"/>
+        </w:rPr>
+      </w:pPr>
+      <w:r>
+        <w:drawing>
+          <wp:inline distT="0" distB="0" distL="114300" distR="114300">
+            <wp:extent cx="5269865" cy="4577715"/>
+            <wp:effectExtent l="0" t="0" r="6985" b="13335"/>
+            <wp:docPr id="13" name="Picture 5"/>
+            <wp:cNvGraphicFramePr>
+              <a:graphicFrameLocks xmlns:a="http://schemas.openxmlformats.org/drawingml/2006/main" noChangeAspect="1"/>
+            </wp:cNvGraphicFramePr>
+            <a:graphic xmlns:a="http://schemas.openxmlformats.org/drawingml/2006/main">
+              <a:graphicData uri="http://schemas.openxmlformats.org/drawingml/2006/picture">
+                <pic:pic xmlns:pic="http://schemas.openxmlformats.org/drawingml/2006/picture">
+                  <pic:nvPicPr>
+                    <pic:cNvPr id="13" name="Picture 5"/>
+                    <pic:cNvPicPr>
+                      <a:picLocks noChangeAspect="1"/>
+                    </pic:cNvPicPr>
+                  </pic:nvPicPr>
+                  <pic:blipFill>
+                    <a:blip r:embed="rId15"/>
+                    <a:stretch>
+                      <a:fillRect/>
+                    </a:stretch>
+                  </pic:blipFill>
+                  <pic:spPr>
+                    <a:xfrm>
+                      <a:off x="0" y="0"/>
+                      <a:ext cx="5269865" cy="4577715"/>
+                    </a:xfrm>
+                    <a:prstGeom prst="rect">
+                      <a:avLst/>
+                    </a:prstGeom>
+                    <a:noFill/>
+                    <a:ln>
+                      <a:noFill/>
+                    </a:ln>
+                  </pic:spPr>
+                </pic:pic>
+              </a:graphicData>
+            </a:graphic>
+          </wp:inline>
+        </w:drawing>
+      </w:r>
+    </w:p>
+    <w:p>
+      <w:pPr>
+        <w:jc w:val="left"/>
+      </w:pPr>
+      <w:r>
+        <w:drawing>
+          <wp:inline distT="0" distB="0" distL="114300" distR="114300">
+            <wp:extent cx="5272405" cy="2218055"/>
+            <wp:effectExtent l="0" t="0" r="4445" b="10795"/>
+            <wp:docPr id="14" name="Picture 6"/>
+            <wp:cNvGraphicFramePr>
+              <a:graphicFrameLocks xmlns:a="http://schemas.openxmlformats.org/drawingml/2006/main" noChangeAspect="1"/>
+            </wp:cNvGraphicFramePr>
+            <a:graphic xmlns:a="http://schemas.openxmlformats.org/drawingml/2006/main">
+              <a:graphicData uri="http://schemas.openxmlformats.org/drawingml/2006/picture">
+                <pic:pic xmlns:pic="http://schemas.openxmlformats.org/drawingml/2006/picture">
+                  <pic:nvPicPr>
+                    <pic:cNvPr id="14" name="Picture 6"/>
+                    <pic:cNvPicPr>
+                      <a:picLocks noChangeAspect="1"/>
+                    </pic:cNvPicPr>
+                  </pic:nvPicPr>
+                  <pic:blipFill>
+                    <a:blip r:embed="rId16"/>
+                    <a:stretch>
+                      <a:fillRect/>
+                    </a:stretch>
+                  </pic:blipFill>
+                  <pic:spPr>
+                    <a:xfrm>
+                      <a:off x="0" y="0"/>
+                      <a:ext cx="5272405" cy="2218055"/>
+                    </a:xfrm>
+                    <a:prstGeom prst="rect">
+                      <a:avLst/>
+                    </a:prstGeom>
+                    <a:noFill/>
+                    <a:ln>
+                      <a:noFill/>
+                    </a:ln>
+                  </pic:spPr>
+                </pic:pic>
+              </a:graphicData>
+            </a:graphic>
+          </wp:inline>
+        </w:drawing>
+      </w:r>
+    </w:p>
+    <w:p>
+      <w:pPr>
+        <w:jc w:val="left"/>
+      </w:pPr>
+      <w:r>
+        <w:drawing>
+          <wp:inline distT="0" distB="0" distL="114300" distR="114300">
+            <wp:extent cx="5266055" cy="2613025"/>
+            <wp:effectExtent l="0" t="0" r="10795" b="15875"/>
+            <wp:docPr id="15" name="Picture 7"/>
+            <wp:cNvGraphicFramePr>
+              <a:graphicFrameLocks xmlns:a="http://schemas.openxmlformats.org/drawingml/2006/main" noChangeAspect="1"/>
+            </wp:cNvGraphicFramePr>
+            <a:graphic xmlns:a="http://schemas.openxmlformats.org/drawingml/2006/main">
+              <a:graphicData uri="http://schemas.openxmlformats.org/drawingml/2006/picture">
+                <pic:pic xmlns:pic="http://schemas.openxmlformats.org/drawingml/2006/picture">
+                  <pic:nvPicPr>
+                    <pic:cNvPr id="15" name="Picture 7"/>
+                    <pic:cNvPicPr>
+                      <a:picLocks noChangeAspect="1"/>
+                    </pic:cNvPicPr>
+                  </pic:nvPicPr>
+                  <pic:blipFill>
+                    <a:blip r:embed="rId17"/>
+                    <a:stretch>
+                      <a:fillRect/>
+                    </a:stretch>
+                  </pic:blipFill>
+                  <pic:spPr>
+                    <a:xfrm>
+                      <a:off x="0" y="0"/>
+                      <a:ext cx="5266055" cy="2613025"/>
+                    </a:xfrm>
+                    <a:prstGeom prst="rect">
+                      <a:avLst/>
+                    </a:prstGeom>
+                    <a:noFill/>
+                    <a:ln>
+                      <a:noFill/>
+                    </a:ln>
+                  </pic:spPr>
+                </pic:pic>
+              </a:graphicData>
+            </a:graphic>
+          </wp:inline>
+        </w:drawing>
+      </w:r>
+    </w:p>
+    <w:p>
+      <w:pPr>
+        <w:jc w:val="left"/>
+      </w:pPr>
+    </w:p>
+    <w:p>
+      <w:pPr>
+        <w:jc w:val="left"/>
+        <w:rPr>
+          <w:rFonts w:hint="default"/>
+          <w:sz w:val="28"/>
+          <w:szCs w:val="28"/>
+          <w:lang w:val="en-US"/>
+        </w:rPr>
+      </w:pPr>
+      <w:r>
+        <w:rPr>
+          <w:rFonts w:hint="default"/>
+          <w:sz w:val="28"/>
+          <w:szCs w:val="28"/>
+          <w:lang w:val="el-GR"/>
+        </w:rPr>
+        <w:t xml:space="preserve">Το καλύτερο αποτέλεσμα το παρατηρούμε για </w:t>
+      </w:r>
+      <w:r>
+        <w:rPr>
+          <w:rFonts w:hint="default"/>
+          <w:sz w:val="28"/>
+          <w:szCs w:val="28"/>
+          <w:lang w:val="en-US"/>
+        </w:rPr>
+        <w:t xml:space="preserve">Learning rate = 0.001 </w:t>
+      </w:r>
+      <w:r>
+        <w:rPr>
+          <w:rFonts w:hint="default"/>
+          <w:sz w:val="28"/>
+          <w:szCs w:val="28"/>
+          <w:lang w:val="el-GR"/>
+        </w:rPr>
+        <w:t xml:space="preserve">αφού έχει τα χαμηλότερα </w:t>
+      </w:r>
+      <w:r>
+        <w:rPr>
+          <w:rFonts w:hint="default"/>
+          <w:sz w:val="28"/>
+          <w:szCs w:val="28"/>
+          <w:lang w:val="en-US"/>
+        </w:rPr>
+        <w:t xml:space="preserve">loss </w:t>
+      </w:r>
+      <w:r>
+        <w:rPr>
+          <w:rFonts w:hint="default"/>
+          <w:sz w:val="28"/>
+          <w:szCs w:val="28"/>
+          <w:lang w:val="el-GR"/>
+        </w:rPr>
+        <w:t xml:space="preserve">μεταξύ των </w:t>
+      </w:r>
+      <w:r>
+        <w:rPr>
+          <w:rFonts w:hint="default"/>
+          <w:sz w:val="28"/>
+          <w:szCs w:val="28"/>
+          <w:lang w:val="en-US"/>
+        </w:rPr>
+        <w:t>learning rate</w:t>
+      </w:r>
+      <w:r>
+        <w:rPr>
+          <w:rFonts w:hint="default"/>
+          <w:sz w:val="28"/>
+          <w:szCs w:val="28"/>
+          <w:lang w:val="el-GR"/>
+        </w:rPr>
+        <w:t xml:space="preserve"> και το καλύτερο </w:t>
+      </w:r>
+      <w:r>
+        <w:rPr>
+          <w:rFonts w:hint="default"/>
+          <w:sz w:val="28"/>
+          <w:szCs w:val="28"/>
+          <w:lang w:val="en-US"/>
+        </w:rPr>
+        <w:t xml:space="preserve">training </w:t>
+      </w:r>
+      <w:r>
+        <w:rPr>
+          <w:rFonts w:hint="default"/>
+          <w:sz w:val="28"/>
+          <w:szCs w:val="28"/>
+          <w:lang w:val="el-GR"/>
+        </w:rPr>
+        <w:t xml:space="preserve">και </w:t>
+      </w:r>
+      <w:r>
+        <w:rPr>
+          <w:rFonts w:hint="default"/>
+          <w:sz w:val="28"/>
+          <w:szCs w:val="28"/>
+          <w:lang w:val="en-US"/>
+        </w:rPr>
+        <w:t xml:space="preserve">validation accuracy, </w:t>
+      </w:r>
+      <w:r>
+        <w:rPr>
+          <w:rFonts w:hint="default"/>
+          <w:sz w:val="28"/>
+          <w:szCs w:val="28"/>
+          <w:lang w:val="el-GR"/>
+        </w:rPr>
+        <w:t xml:space="preserve">ενώ το </w:t>
+      </w:r>
+      <w:r>
+        <w:rPr>
+          <w:rFonts w:hint="default"/>
+          <w:sz w:val="28"/>
+          <w:szCs w:val="28"/>
+          <w:lang w:val="en-US"/>
+        </w:rPr>
+        <w:t>learning rate = 0.01</w:t>
+      </w:r>
+      <w:r>
+        <w:rPr>
+          <w:rFonts w:hint="default"/>
+          <w:sz w:val="28"/>
+          <w:szCs w:val="28"/>
+          <w:lang w:val="el-GR"/>
+        </w:rPr>
+        <w:t xml:space="preserve"> είναι πολύ μεγάλο νούμερο για το μοντέλο μας και το </w:t>
+      </w:r>
+      <w:r>
+        <w:rPr>
+          <w:rFonts w:hint="default"/>
+          <w:sz w:val="28"/>
+          <w:szCs w:val="28"/>
+          <w:lang w:val="en-US"/>
+        </w:rPr>
+        <w:t>learning rate</w:t>
+      </w:r>
+      <w:r>
+        <w:rPr>
+          <w:rFonts w:hint="default"/>
+          <w:sz w:val="28"/>
+          <w:szCs w:val="28"/>
+          <w:lang w:val="el-GR"/>
+        </w:rPr>
+        <w:t xml:space="preserve"> = 0.0001 είναι πολύ μικρό. </w:t>
+      </w:r>
+      <w:r>
+        <w:rPr>
+          <w:rFonts w:hint="default"/>
+          <w:sz w:val="28"/>
+          <w:szCs w:val="28"/>
+          <w:lang w:val="en-US"/>
+        </w:rPr>
+        <w:t xml:space="preserve"> </w:t>
+      </w:r>
+    </w:p>
+    <w:p>
+      <w:pPr>
+        <w:jc w:val="left"/>
+        <w:rPr>
+          <w:rFonts w:hint="default"/>
+          <w:sz w:val="28"/>
+          <w:szCs w:val="28"/>
+          <w:lang w:val="en-US"/>
+        </w:rPr>
+      </w:pPr>
+    </w:p>
+    <w:p>
+      <w:pPr>
+        <w:jc w:val="left"/>
+        <w:rPr>
+          <w:rFonts w:hint="default"/>
+          <w:b/>
+          <w:bCs/>
+          <w:sz w:val="28"/>
+          <w:szCs w:val="28"/>
+          <w:lang w:val="el-GR"/>
+        </w:rPr>
+      </w:pPr>
+      <w:r>
+        <w:rPr>
+          <w:rFonts w:hint="default"/>
+          <w:b/>
+          <w:bCs/>
+          <w:sz w:val="28"/>
+          <w:szCs w:val="28"/>
+          <w:lang w:val="el-GR"/>
+        </w:rPr>
+        <w:t>Ενδεικτικά αποτελέσματα ταξινόμησης</w:t>
+      </w:r>
+    </w:p>
+    <w:p>
+      <w:pPr>
+        <w:jc w:val="left"/>
+      </w:pPr>
+      <w:r>
+        <w:drawing>
+          <wp:inline distT="0" distB="0" distL="114300" distR="114300">
+            <wp:extent cx="5266690" cy="809625"/>
+            <wp:effectExtent l="0" t="0" r="10160" b="9525"/>
+            <wp:docPr id="16" name="Picture 8"/>
+            <wp:cNvGraphicFramePr>
+              <a:graphicFrameLocks xmlns:a="http://schemas.openxmlformats.org/drawingml/2006/main" noChangeAspect="1"/>
+            </wp:cNvGraphicFramePr>
+            <a:graphic xmlns:a="http://schemas.openxmlformats.org/drawingml/2006/main">
+              <a:graphicData uri="http://schemas.openxmlformats.org/drawingml/2006/picture">
+                <pic:pic xmlns:pic="http://schemas.openxmlformats.org/drawingml/2006/picture">
+                  <pic:nvPicPr>
+                    <pic:cNvPr id="16" name="Picture 8"/>
+                    <pic:cNvPicPr>
+                      <a:picLocks noChangeAspect="1"/>
+                    </pic:cNvPicPr>
+                  </pic:nvPicPr>
+                  <pic:blipFill>
+                    <a:blip r:embed="rId18"/>
+                    <a:stretch>
+                      <a:fillRect/>
+                    </a:stretch>
+                  </pic:blipFill>
+                  <pic:spPr>
+                    <a:xfrm>
+                      <a:off x="0" y="0"/>
+                      <a:ext cx="5266690" cy="809625"/>
+                    </a:xfrm>
+                    <a:prstGeom prst="rect">
+                      <a:avLst/>
+                    </a:prstGeom>
+                    <a:noFill/>
+                    <a:ln>
+                      <a:noFill/>
+                    </a:ln>
+                  </pic:spPr>
+                </pic:pic>
+              </a:graphicData>
+            </a:graphic>
+          </wp:inline>
+        </w:drawing>
+      </w:r>
+    </w:p>
+    <w:p>
+      <w:pPr>
+        <w:jc w:val="left"/>
+      </w:pPr>
+    </w:p>
+    <w:p>
+      <w:pPr>
+        <w:jc w:val="left"/>
+        <w:rPr>
+          <w:rFonts w:hint="default"/>
+          <w:sz w:val="28"/>
+          <w:szCs w:val="28"/>
+          <w:lang w:val="el-GR"/>
+        </w:rPr>
+      </w:pPr>
+      <w:r>
+        <w:rPr>
+          <w:rFonts w:hint="default"/>
+          <w:sz w:val="28"/>
+          <w:szCs w:val="28"/>
+          <w:lang w:val="el-GR"/>
+        </w:rPr>
+        <w:t xml:space="preserve">Όσα από τα παραδείγματα κρατάνε ίδιο </w:t>
+      </w:r>
+      <w:r>
+        <w:rPr>
+          <w:rFonts w:hint="default"/>
+          <w:sz w:val="28"/>
+          <w:szCs w:val="28"/>
+          <w:lang w:val="en-US"/>
+        </w:rPr>
+        <w:t>P</w:t>
+      </w:r>
+      <w:r>
+        <w:rPr>
+          <w:rFonts w:hint="default"/>
+          <w:sz w:val="28"/>
+          <w:szCs w:val="28"/>
+          <w:lang w:val="el-GR"/>
+        </w:rPr>
+        <w:t>(</w:t>
+      </w:r>
+      <w:r>
+        <w:rPr>
+          <w:rFonts w:hint="default"/>
+          <w:sz w:val="28"/>
+          <w:szCs w:val="28"/>
+          <w:lang w:val="en-US"/>
+        </w:rPr>
+        <w:t>predict</w:t>
+      </w:r>
+      <w:r>
+        <w:rPr>
+          <w:rFonts w:hint="default"/>
+          <w:sz w:val="28"/>
+          <w:szCs w:val="28"/>
+          <w:lang w:val="el-GR"/>
+        </w:rPr>
+        <w:t xml:space="preserve">) και </w:t>
+      </w:r>
+      <w:r>
+        <w:rPr>
+          <w:rFonts w:hint="default"/>
+          <w:sz w:val="28"/>
+          <w:szCs w:val="28"/>
+          <w:lang w:val="en-US"/>
+        </w:rPr>
+        <w:t xml:space="preserve">T(true), </w:t>
+      </w:r>
+      <w:r>
+        <w:rPr>
+          <w:rFonts w:hint="default"/>
+          <w:sz w:val="28"/>
+          <w:szCs w:val="28"/>
+          <w:lang w:val="el-GR"/>
+        </w:rPr>
+        <w:t xml:space="preserve">είναι ταξινομημένα σωστά. </w:t>
+      </w:r>
+    </w:p>
+    <w:p>
+      <w:pPr>
+        <w:jc w:val="left"/>
+        <w:rPr>
+          <w:rFonts w:hint="default"/>
+          <w:lang w:val="en-US"/>
+        </w:rPr>
+      </w:pPr>
       <w:bookmarkStart w:id="0" w:name="_GoBack"/>
       <w:bookmarkEnd w:id="0"/>
     </w:p>

</xml_diff>

<commit_message>
update report for ex4
</commit_message>
<xml_diff>
--- a/computerVisionReport.docx
+++ b/computerVisionReport.docx
@@ -1721,7 +1721,31 @@
           <w:u w:val="none"/>
           <w:lang w:val="en-US"/>
         </w:rPr>
-        <w:t>epochs:</w:t>
+        <w:t>epochs</w:t>
+      </w:r>
+      <w:r>
+        <w:rPr>
+          <w:rFonts w:hint="default"/>
+          <w:b/>
+          <w:bCs/>
+          <w:sz w:val="28"/>
+          <w:szCs w:val="28"/>
+          <w:u w:val="none"/>
+          <w:lang w:val="el-GR"/>
+        </w:rPr>
+        <w:t>(5, 10, 15)</w:t>
+      </w:r>
+      <w:r>
+        <w:rPr>
+          <w:rFonts w:hint="default"/>
+          <w:b/>
+          <w:bCs/>
+          <w:sz w:val="28"/>
+          <w:szCs w:val="28"/>
+          <w:u w:val="none"/>
+          <w:lang w:val="en-US"/>
+        </w:rPr>
+        <w:t>:</w:t>
       </w:r>
     </w:p>
     <w:p>
@@ -2615,8 +2639,1986 @@
           <w:lang w:val="en-US"/>
         </w:rPr>
       </w:pPr>
+    </w:p>
+    <w:p>
+      <w:pPr>
+        <w:jc w:val="left"/>
+        <w:rPr>
+          <w:rFonts w:hint="default"/>
+          <w:lang w:val="en-US"/>
+        </w:rPr>
+      </w:pPr>
+    </w:p>
+    <w:p>
+      <w:pPr>
+        <w:jc w:val="left"/>
+        <w:rPr>
+          <w:rFonts w:hint="default"/>
+          <w:lang w:val="en-US"/>
+        </w:rPr>
+      </w:pPr>
+    </w:p>
+    <w:p>
+      <w:pPr>
+        <w:jc w:val="left"/>
+        <w:rPr>
+          <w:rFonts w:hint="default"/>
+          <w:lang w:val="en-US"/>
+        </w:rPr>
+      </w:pPr>
+    </w:p>
+    <w:p>
+      <w:pPr>
+        <w:jc w:val="left"/>
+        <w:rPr>
+          <w:rFonts w:hint="default"/>
+          <w:lang w:val="en-US"/>
+        </w:rPr>
+      </w:pPr>
+    </w:p>
+    <w:p>
+      <w:pPr>
+        <w:jc w:val="left"/>
+        <w:rPr>
+          <w:rFonts w:hint="default"/>
+          <w:b/>
+          <w:bCs/>
+          <w:sz w:val="36"/>
+          <w:szCs w:val="36"/>
+          <w:u w:val="single"/>
+          <w:lang w:val="en-US"/>
+        </w:rPr>
+      </w:pPr>
+      <w:r>
+        <w:rPr>
+          <w:rFonts w:hint="default"/>
+          <w:b/>
+          <w:bCs/>
+          <w:sz w:val="36"/>
+          <w:szCs w:val="36"/>
+          <w:u w:val="single"/>
+          <w:lang w:val="el-GR"/>
+        </w:rPr>
+        <w:t>Άσκηση #4, Ανίχνευση αντικειμένων</w:t>
+      </w:r>
+      <w:r>
+        <w:rPr>
+          <w:rFonts w:hint="default"/>
+          <w:b/>
+          <w:bCs/>
+          <w:sz w:val="36"/>
+          <w:szCs w:val="36"/>
+          <w:u w:val="single"/>
+          <w:lang w:val="en-US"/>
+        </w:rPr>
+        <w:t>:</w:t>
+      </w:r>
+    </w:p>
+    <w:p>
+      <w:pPr>
+        <w:jc w:val="left"/>
+        <w:rPr>
+          <w:rFonts w:hint="default"/>
+          <w:b/>
+          <w:bCs/>
+          <w:sz w:val="36"/>
+          <w:szCs w:val="36"/>
+          <w:u w:val="single"/>
+          <w:lang w:val="en-US"/>
+        </w:rPr>
+      </w:pPr>
+    </w:p>
+    <w:p>
+      <w:pPr>
+        <w:jc w:val="left"/>
+        <w:rPr>
+          <w:rFonts w:hint="default"/>
+          <w:b w:val="0"/>
+          <w:bCs w:val="0"/>
+          <w:sz w:val="28"/>
+          <w:szCs w:val="28"/>
+          <w:u w:val="none"/>
+          <w:lang w:val="el-GR"/>
+        </w:rPr>
+      </w:pPr>
+      <w:r>
+        <w:rPr>
+          <w:rFonts w:hint="default"/>
+          <w:b w:val="0"/>
+          <w:bCs w:val="0"/>
+          <w:sz w:val="28"/>
+          <w:szCs w:val="28"/>
+          <w:u w:val="none"/>
+          <w:lang w:val="el-GR"/>
+        </w:rPr>
+        <w:t xml:space="preserve">(Για λόγους υπολογιστικού κόστους στην συγκεκριμένη άσκηση έχει χρησιμοποιηθεί </w:t>
+      </w:r>
+      <w:r>
+        <w:rPr>
+          <w:rFonts w:hint="default"/>
+          <w:b w:val="0"/>
+          <w:bCs w:val="0"/>
+          <w:sz w:val="28"/>
+          <w:szCs w:val="28"/>
+          <w:u w:val="none"/>
+          <w:lang w:val="en-US"/>
+        </w:rPr>
+        <w:t xml:space="preserve">subset </w:t>
+      </w:r>
+      <w:r>
+        <w:rPr>
+          <w:rFonts w:hint="default"/>
+          <w:b w:val="0"/>
+          <w:bCs w:val="0"/>
+          <w:sz w:val="28"/>
+          <w:szCs w:val="28"/>
+          <w:u w:val="none"/>
+          <w:lang w:val="el-GR"/>
+        </w:rPr>
+        <w:t>150, 50)</w:t>
+      </w:r>
+    </w:p>
+    <w:p>
+      <w:pPr>
+        <w:jc w:val="left"/>
+        <w:rPr>
+          <w:rFonts w:hint="default"/>
+          <w:b w:val="0"/>
+          <w:bCs w:val="0"/>
+          <w:sz w:val="28"/>
+          <w:szCs w:val="28"/>
+          <w:u w:val="none"/>
+          <w:lang w:val="el-GR"/>
+        </w:rPr>
+      </w:pPr>
+    </w:p>
+    <w:p>
+      <w:pPr>
+        <w:jc w:val="left"/>
+        <w:rPr>
+          <w:rFonts w:hint="default"/>
+          <w:b/>
+          <w:bCs/>
+          <w:sz w:val="28"/>
+          <w:szCs w:val="28"/>
+          <w:u w:val="none"/>
+          <w:lang w:val="en-US"/>
+        </w:rPr>
+      </w:pPr>
+      <w:r>
+        <w:rPr>
+          <w:rFonts w:hint="default"/>
+          <w:b/>
+          <w:bCs/>
+          <w:sz w:val="28"/>
+          <w:szCs w:val="28"/>
+          <w:u w:val="none"/>
+          <w:lang w:val="el-GR"/>
+        </w:rPr>
+        <w:t xml:space="preserve">Για διαφορετικά </w:t>
+      </w:r>
+      <w:r>
+        <w:rPr>
+          <w:rFonts w:hint="default"/>
+          <w:b/>
+          <w:bCs/>
+          <w:sz w:val="28"/>
+          <w:szCs w:val="28"/>
+          <w:u w:val="none"/>
+          <w:lang w:val="en-US"/>
+        </w:rPr>
+        <w:t>epochs(5, 10, 15):</w:t>
+      </w:r>
+    </w:p>
+    <w:p>
+      <w:pPr>
+        <w:jc w:val="left"/>
+        <w:rPr>
+          <w:rFonts w:hint="default"/>
+          <w:b/>
+          <w:bCs/>
+          <w:sz w:val="28"/>
+          <w:szCs w:val="28"/>
+          <w:u w:val="none"/>
+          <w:lang w:val="en-US"/>
+        </w:rPr>
+      </w:pPr>
+      <w:r>
+        <w:drawing>
+          <wp:inline distT="0" distB="0" distL="114300" distR="114300">
+            <wp:extent cx="5269230" cy="6036945"/>
+            <wp:effectExtent l="0" t="0" r="7620" b="1905"/>
+            <wp:docPr id="12" name="Picture 1"/>
+            <wp:cNvGraphicFramePr>
+              <a:graphicFrameLocks xmlns:a="http://schemas.openxmlformats.org/drawingml/2006/main" noChangeAspect="1"/>
+            </wp:cNvGraphicFramePr>
+            <a:graphic xmlns:a="http://schemas.openxmlformats.org/drawingml/2006/main">
+              <a:graphicData uri="http://schemas.openxmlformats.org/drawingml/2006/picture">
+                <pic:pic xmlns:pic="http://schemas.openxmlformats.org/drawingml/2006/picture">
+                  <pic:nvPicPr>
+                    <pic:cNvPr id="12" name="Picture 1"/>
+                    <pic:cNvPicPr>
+                      <a:picLocks noChangeAspect="1"/>
+                    </pic:cNvPicPr>
+                  </pic:nvPicPr>
+                  <pic:blipFill>
+                    <a:blip r:embed="rId19"/>
+                    <a:stretch>
+                      <a:fillRect/>
+                    </a:stretch>
+                  </pic:blipFill>
+                  <pic:spPr>
+                    <a:xfrm>
+                      <a:off x="0" y="0"/>
+                      <a:ext cx="5269230" cy="6036945"/>
+                    </a:xfrm>
+                    <a:prstGeom prst="rect">
+                      <a:avLst/>
+                    </a:prstGeom>
+                    <a:noFill/>
+                    <a:ln>
+                      <a:noFill/>
+                    </a:ln>
+                  </pic:spPr>
+                </pic:pic>
+              </a:graphicData>
+            </a:graphic>
+          </wp:inline>
+        </w:drawing>
+      </w:r>
+    </w:p>
+    <w:p>
+      <w:pPr>
+        <w:jc w:val="left"/>
+        <w:rPr>
+          <w:rFonts w:hint="default"/>
+          <w:b/>
+          <w:bCs/>
+          <w:sz w:val="28"/>
+          <w:szCs w:val="28"/>
+          <w:u w:val="none"/>
+          <w:lang w:val="el-GR"/>
+        </w:rPr>
+      </w:pPr>
+    </w:p>
+    <w:p>
+      <w:pPr>
+        <w:jc w:val="left"/>
+      </w:pPr>
+      <w:r>
+        <w:drawing>
+          <wp:inline distT="0" distB="0" distL="114300" distR="114300">
+            <wp:extent cx="5067300" cy="3990975"/>
+            <wp:effectExtent l="0" t="0" r="0" b="9525"/>
+            <wp:docPr id="19" name="Picture 4"/>
+            <wp:cNvGraphicFramePr>
+              <a:graphicFrameLocks xmlns:a="http://schemas.openxmlformats.org/drawingml/2006/main" noChangeAspect="1"/>
+            </wp:cNvGraphicFramePr>
+            <a:graphic xmlns:a="http://schemas.openxmlformats.org/drawingml/2006/main">
+              <a:graphicData uri="http://schemas.openxmlformats.org/drawingml/2006/picture">
+                <pic:pic xmlns:pic="http://schemas.openxmlformats.org/drawingml/2006/picture">
+                  <pic:nvPicPr>
+                    <pic:cNvPr id="19" name="Picture 4"/>
+                    <pic:cNvPicPr>
+                      <a:picLocks noChangeAspect="1"/>
+                    </pic:cNvPicPr>
+                  </pic:nvPicPr>
+                  <pic:blipFill>
+                    <a:blip r:embed="rId20"/>
+                    <a:stretch>
+                      <a:fillRect/>
+                    </a:stretch>
+                  </pic:blipFill>
+                  <pic:spPr>
+                    <a:xfrm>
+                      <a:off x="0" y="0"/>
+                      <a:ext cx="5067300" cy="3990975"/>
+                    </a:xfrm>
+                    <a:prstGeom prst="rect">
+                      <a:avLst/>
+                    </a:prstGeom>
+                    <a:noFill/>
+                    <a:ln>
+                      <a:noFill/>
+                    </a:ln>
+                  </pic:spPr>
+                </pic:pic>
+              </a:graphicData>
+            </a:graphic>
+          </wp:inline>
+        </w:drawing>
+      </w:r>
+    </w:p>
+    <w:p>
+      <w:pPr>
+        <w:jc w:val="left"/>
+        <w:rPr>
+          <w:rFonts w:hint="default"/>
+          <w:lang w:val="el-GR"/>
+        </w:rPr>
+      </w:pPr>
+      <w:r>
+        <w:drawing>
+          <wp:inline distT="0" distB="0" distL="114300" distR="114300">
+            <wp:extent cx="5124450" cy="3905250"/>
+            <wp:effectExtent l="0" t="0" r="0" b="0"/>
+            <wp:docPr id="20" name="Picture 5"/>
+            <wp:cNvGraphicFramePr>
+              <a:graphicFrameLocks xmlns:a="http://schemas.openxmlformats.org/drawingml/2006/main" noChangeAspect="1"/>
+            </wp:cNvGraphicFramePr>
+            <a:graphic xmlns:a="http://schemas.openxmlformats.org/drawingml/2006/main">
+              <a:graphicData uri="http://schemas.openxmlformats.org/drawingml/2006/picture">
+                <pic:pic xmlns:pic="http://schemas.openxmlformats.org/drawingml/2006/picture">
+                  <pic:nvPicPr>
+                    <pic:cNvPr id="20" name="Picture 5"/>
+                    <pic:cNvPicPr>
+                      <a:picLocks noChangeAspect="1"/>
+                    </pic:cNvPicPr>
+                  </pic:nvPicPr>
+                  <pic:blipFill>
+                    <a:blip r:embed="rId21"/>
+                    <a:stretch>
+                      <a:fillRect/>
+                    </a:stretch>
+                  </pic:blipFill>
+                  <pic:spPr>
+                    <a:xfrm>
+                      <a:off x="0" y="0"/>
+                      <a:ext cx="5124450" cy="3905250"/>
+                    </a:xfrm>
+                    <a:prstGeom prst="rect">
+                      <a:avLst/>
+                    </a:prstGeom>
+                    <a:noFill/>
+                    <a:ln>
+                      <a:noFill/>
+                    </a:ln>
+                  </pic:spPr>
+                </pic:pic>
+              </a:graphicData>
+            </a:graphic>
+          </wp:inline>
+        </w:drawing>
+      </w:r>
+    </w:p>
+    <w:p>
+      <w:pPr>
+        <w:jc w:val="left"/>
+      </w:pPr>
+      <w:r>
+        <w:drawing>
+          <wp:inline distT="0" distB="0" distL="114300" distR="114300">
+            <wp:extent cx="5067300" cy="3924300"/>
+            <wp:effectExtent l="0" t="0" r="0" b="0"/>
+            <wp:docPr id="21" name="Picture 6"/>
+            <wp:cNvGraphicFramePr>
+              <a:graphicFrameLocks xmlns:a="http://schemas.openxmlformats.org/drawingml/2006/main" noChangeAspect="1"/>
+            </wp:cNvGraphicFramePr>
+            <a:graphic xmlns:a="http://schemas.openxmlformats.org/drawingml/2006/main">
+              <a:graphicData uri="http://schemas.openxmlformats.org/drawingml/2006/picture">
+                <pic:pic xmlns:pic="http://schemas.openxmlformats.org/drawingml/2006/picture">
+                  <pic:nvPicPr>
+                    <pic:cNvPr id="21" name="Picture 6"/>
+                    <pic:cNvPicPr>
+                      <a:picLocks noChangeAspect="1"/>
+                    </pic:cNvPicPr>
+                  </pic:nvPicPr>
+                  <pic:blipFill>
+                    <a:blip r:embed="rId22"/>
+                    <a:stretch>
+                      <a:fillRect/>
+                    </a:stretch>
+                  </pic:blipFill>
+                  <pic:spPr>
+                    <a:xfrm>
+                      <a:off x="0" y="0"/>
+                      <a:ext cx="5067300" cy="3924300"/>
+                    </a:xfrm>
+                    <a:prstGeom prst="rect">
+                      <a:avLst/>
+                    </a:prstGeom>
+                    <a:noFill/>
+                    <a:ln>
+                      <a:noFill/>
+                    </a:ln>
+                  </pic:spPr>
+                </pic:pic>
+              </a:graphicData>
+            </a:graphic>
+          </wp:inline>
+        </w:drawing>
+      </w:r>
+    </w:p>
+    <w:p>
+      <w:pPr>
+        <w:jc w:val="left"/>
+      </w:pPr>
+    </w:p>
+    <w:p>
+      <w:pPr>
+        <w:jc w:val="left"/>
+        <w:rPr>
+          <w:rFonts w:hint="default"/>
+          <w:sz w:val="28"/>
+          <w:szCs w:val="28"/>
+          <w:lang w:val="el-GR"/>
+        </w:rPr>
+      </w:pPr>
+      <w:r>
+        <w:rPr>
+          <w:rFonts w:hint="default"/>
+          <w:sz w:val="28"/>
+          <w:szCs w:val="28"/>
+          <w:lang w:val="el-GR"/>
+        </w:rPr>
+        <w:t xml:space="preserve">Η συνεχή μείωση του </w:t>
+      </w:r>
+      <w:r>
+        <w:rPr>
+          <w:rFonts w:hint="default"/>
+          <w:sz w:val="28"/>
+          <w:szCs w:val="28"/>
+          <w:lang w:val="en-GB"/>
+        </w:rPr>
+        <w:t xml:space="preserve">training loss </w:t>
+      </w:r>
+      <w:r>
+        <w:rPr>
+          <w:rFonts w:hint="default"/>
+          <w:sz w:val="28"/>
+          <w:szCs w:val="28"/>
+          <w:lang w:val="el-GR"/>
+        </w:rPr>
+        <w:t xml:space="preserve">μας δείχνει ότι το μοντέλο μαθαίνει ικανοποιητικά από τα δεδομένα εκπαίδευσης. Άντίστοιχα, και το </w:t>
+      </w:r>
+      <w:r>
+        <w:rPr>
+          <w:rFonts w:hint="default"/>
+          <w:sz w:val="28"/>
+          <w:szCs w:val="28"/>
+          <w:lang w:val="en-GB"/>
+        </w:rPr>
+        <w:t xml:space="preserve">validation loss </w:t>
+      </w:r>
+      <w:r>
+        <w:rPr>
+          <w:rFonts w:hint="default"/>
+          <w:sz w:val="28"/>
+          <w:szCs w:val="28"/>
+          <w:lang w:val="el-GR"/>
+        </w:rPr>
+        <w:t xml:space="preserve">αρχικά μειώνεται, στην συνέχεια όμως, με την άυξηση των </w:t>
+      </w:r>
+      <w:r>
+        <w:rPr>
+          <w:rFonts w:hint="default"/>
+          <w:sz w:val="28"/>
+          <w:szCs w:val="28"/>
+          <w:lang w:val="en-GB"/>
+        </w:rPr>
+        <w:t xml:space="preserve">epochs, </w:t>
+      </w:r>
+      <w:r>
+        <w:rPr>
+          <w:rFonts w:hint="default"/>
+          <w:sz w:val="28"/>
+          <w:szCs w:val="28"/>
+          <w:lang w:val="el-GR"/>
+        </w:rPr>
+        <w:t xml:space="preserve">έχουμε και μικρή αύξηση του </w:t>
+      </w:r>
+      <w:r>
+        <w:rPr>
+          <w:rFonts w:hint="default"/>
+          <w:sz w:val="28"/>
+          <w:szCs w:val="28"/>
+          <w:lang w:val="en-GB"/>
+        </w:rPr>
+        <w:t xml:space="preserve">validation loss. </w:t>
+      </w:r>
+      <w:r>
+        <w:rPr>
+          <w:rFonts w:hint="default"/>
+          <w:sz w:val="28"/>
+          <w:szCs w:val="28"/>
+          <w:lang w:val="en-US"/>
+        </w:rPr>
+        <w:t>Παρατούμε</w:t>
+      </w:r>
+      <w:r>
+        <w:rPr>
+          <w:rFonts w:hint="default"/>
+          <w:sz w:val="28"/>
+          <w:szCs w:val="28"/>
+          <w:lang w:val="el-GR"/>
+        </w:rPr>
+        <w:t xml:space="preserve"> πως για 5 </w:t>
+      </w:r>
+      <w:r>
+        <w:rPr>
+          <w:rFonts w:hint="default"/>
+          <w:sz w:val="28"/>
+          <w:szCs w:val="28"/>
+          <w:lang w:val="en-GB"/>
+        </w:rPr>
+        <w:t>epochs</w:t>
+      </w:r>
+      <w:r>
+        <w:rPr>
+          <w:rFonts w:hint="default"/>
+          <w:sz w:val="28"/>
+          <w:szCs w:val="28"/>
+          <w:lang w:val="en-US"/>
+        </w:rPr>
+        <w:t xml:space="preserve">, </w:t>
+      </w:r>
+      <w:r>
+        <w:rPr>
+          <w:rFonts w:hint="default"/>
+          <w:sz w:val="28"/>
+          <w:szCs w:val="28"/>
+          <w:lang w:val="el-GR"/>
+        </w:rPr>
+        <w:t xml:space="preserve">το μοντέλο δεν έχει προλάβει να συγκλίνει με αποτέλεσμα η μετρική </w:t>
+      </w:r>
+      <w:r>
+        <w:rPr>
+          <w:rFonts w:hint="default"/>
+          <w:sz w:val="28"/>
+          <w:szCs w:val="28"/>
+          <w:lang w:val="en-GB"/>
+        </w:rPr>
+        <w:t xml:space="preserve">map </w:t>
+      </w:r>
+      <w:r>
+        <w:rPr>
+          <w:rFonts w:hint="default"/>
+          <w:sz w:val="28"/>
+          <w:szCs w:val="28"/>
+          <w:lang w:val="el-GR"/>
+        </w:rPr>
+        <w:t xml:space="preserve">να βρίσκεται περίπου στο 0.6, κάτι που σημαίνει οτι η ανίχνευση είναι μέτρια. Όσο όμως προσθέτουμε </w:t>
+      </w:r>
+      <w:r>
+        <w:rPr>
+          <w:rFonts w:hint="default"/>
+          <w:sz w:val="28"/>
+          <w:szCs w:val="28"/>
+          <w:lang w:val="en-GB"/>
+        </w:rPr>
+        <w:t xml:space="preserve">epochs, </w:t>
+      </w:r>
+      <w:r>
+        <w:rPr>
+          <w:rFonts w:hint="default"/>
+          <w:sz w:val="28"/>
+          <w:szCs w:val="28"/>
+          <w:lang w:val="el-GR"/>
+        </w:rPr>
+        <w:t xml:space="preserve">το μοντέλο ξεκινά και εμφανίζει όλο και καλύτερα αποτελέσματα, με μέγιστη επίδοση το </w:t>
+      </w:r>
+      <w:r>
+        <w:rPr>
+          <w:rFonts w:hint="default"/>
+          <w:sz w:val="28"/>
+          <w:szCs w:val="28"/>
+          <w:lang w:val="en-GB"/>
+        </w:rPr>
+        <w:t>map</w:t>
+      </w:r>
+      <w:r>
+        <w:rPr>
+          <w:rFonts w:hint="default"/>
+          <w:sz w:val="28"/>
+          <w:szCs w:val="28"/>
+          <w:lang w:val="el-GR"/>
+        </w:rPr>
+        <w:t xml:space="preserve"> να είναι περίπου 0.7, δηλαδή το μοντέλο λειτουργεί αρκετά καλά για περίπου 13 </w:t>
+      </w:r>
+      <w:r>
+        <w:rPr>
+          <w:rFonts w:hint="default"/>
+          <w:sz w:val="28"/>
+          <w:szCs w:val="28"/>
+          <w:lang w:val="en-GB"/>
+        </w:rPr>
+        <w:t>epochs,</w:t>
+      </w:r>
+      <w:r>
+        <w:rPr>
+          <w:rFonts w:hint="default"/>
+          <w:sz w:val="28"/>
+          <w:szCs w:val="28"/>
+          <w:lang w:val="el-GR"/>
+        </w:rPr>
+        <w:t xml:space="preserve"> ενώ απο εκείνο το σημείο και μετά ξεκινά να μειώνεται και πάλι το </w:t>
+      </w:r>
+      <w:r>
+        <w:rPr>
+          <w:rFonts w:hint="default"/>
+          <w:sz w:val="28"/>
+          <w:szCs w:val="28"/>
+          <w:lang w:val="en-GB"/>
+        </w:rPr>
+        <w:t>map</w:t>
+      </w:r>
+      <w:r>
+        <w:rPr>
+          <w:rFonts w:hint="default"/>
+          <w:sz w:val="28"/>
+          <w:szCs w:val="28"/>
+          <w:lang w:val="en-US"/>
+        </w:rPr>
+        <w:t xml:space="preserve"> </w:t>
+      </w:r>
+      <w:r>
+        <w:rPr>
+          <w:rFonts w:hint="default"/>
+          <w:sz w:val="28"/>
+          <w:szCs w:val="28"/>
+          <w:lang w:val="el-GR"/>
+        </w:rPr>
+        <w:t xml:space="preserve">και να  αυξάνεται το </w:t>
+      </w:r>
+      <w:r>
+        <w:rPr>
+          <w:rFonts w:hint="default"/>
+          <w:sz w:val="28"/>
+          <w:szCs w:val="28"/>
+          <w:lang w:val="en-GB"/>
+        </w:rPr>
+        <w:t>validation loss</w:t>
+      </w:r>
+      <w:r>
+        <w:rPr>
+          <w:rFonts w:hint="default"/>
+          <w:sz w:val="28"/>
+          <w:szCs w:val="28"/>
+          <w:lang w:val="el-GR"/>
+        </w:rPr>
+        <w:t xml:space="preserve">, </w:t>
+      </w:r>
+      <w:r>
+        <w:rPr>
+          <w:rFonts w:hint="default"/>
+          <w:sz w:val="28"/>
+          <w:szCs w:val="28"/>
+          <w:lang w:val="en-US"/>
+        </w:rPr>
+        <w:t xml:space="preserve"> </w:t>
+      </w:r>
+      <w:r>
+        <w:rPr>
+          <w:rFonts w:hint="default"/>
+          <w:sz w:val="28"/>
+          <w:szCs w:val="28"/>
+          <w:lang w:val="el-GR"/>
+        </w:rPr>
+        <w:t xml:space="preserve">κάτι που δηλώνει εμφάνιση </w:t>
+      </w:r>
+      <w:r>
+        <w:rPr>
+          <w:rFonts w:hint="default"/>
+          <w:sz w:val="28"/>
+          <w:szCs w:val="28"/>
+          <w:lang w:val="en-GB"/>
+        </w:rPr>
+        <w:t>overfitting.</w:t>
+      </w:r>
+      <w:r>
+        <w:rPr>
+          <w:rFonts w:hint="default"/>
+          <w:sz w:val="28"/>
+          <w:szCs w:val="28"/>
+          <w:lang w:val="el-GR"/>
+        </w:rPr>
+        <w:t xml:space="preserve"> </w:t>
+      </w:r>
+    </w:p>
+    <w:p>
+      <w:pPr>
+        <w:jc w:val="left"/>
+        <w:rPr>
+          <w:rFonts w:hint="default"/>
+          <w:sz w:val="28"/>
+          <w:szCs w:val="28"/>
+          <w:lang w:val="el-GR"/>
+        </w:rPr>
+      </w:pPr>
+    </w:p>
+    <w:p>
+      <w:pPr>
+        <w:jc w:val="left"/>
+        <w:rPr>
+          <w:rFonts w:hint="default"/>
+          <w:b/>
+          <w:bCs/>
+          <w:sz w:val="28"/>
+          <w:szCs w:val="28"/>
+          <w:lang w:val="el-GR"/>
+        </w:rPr>
+      </w:pPr>
+    </w:p>
+    <w:p>
+      <w:pPr>
+        <w:jc w:val="left"/>
+        <w:rPr>
+          <w:rFonts w:hint="default"/>
+          <w:b/>
+          <w:bCs/>
+          <w:sz w:val="28"/>
+          <w:szCs w:val="28"/>
+          <w:lang w:val="el-GR"/>
+        </w:rPr>
+      </w:pPr>
+    </w:p>
+    <w:p>
+      <w:pPr>
+        <w:jc w:val="left"/>
+        <w:rPr>
+          <w:rFonts w:hint="default"/>
+          <w:b/>
+          <w:bCs/>
+          <w:sz w:val="28"/>
+          <w:szCs w:val="28"/>
+          <w:lang w:val="el-GR"/>
+        </w:rPr>
+      </w:pPr>
+    </w:p>
+    <w:p>
+      <w:pPr>
+        <w:jc w:val="left"/>
+        <w:rPr>
+          <w:rFonts w:hint="default"/>
+          <w:b/>
+          <w:bCs/>
+          <w:sz w:val="28"/>
+          <w:szCs w:val="28"/>
+          <w:lang w:val="el-GR"/>
+        </w:rPr>
+      </w:pPr>
+    </w:p>
+    <w:p>
+      <w:pPr>
+        <w:jc w:val="left"/>
+        <w:rPr>
+          <w:rFonts w:hint="default"/>
+          <w:b/>
+          <w:bCs/>
+          <w:sz w:val="28"/>
+          <w:szCs w:val="28"/>
+          <w:lang w:val="el-GR"/>
+        </w:rPr>
+      </w:pPr>
+    </w:p>
+    <w:p>
+      <w:pPr>
+        <w:jc w:val="left"/>
+        <w:rPr>
+          <w:rFonts w:hint="default"/>
+          <w:b/>
+          <w:bCs/>
+          <w:sz w:val="28"/>
+          <w:szCs w:val="28"/>
+          <w:lang w:val="el-GR"/>
+        </w:rPr>
+      </w:pPr>
+    </w:p>
+    <w:p>
+      <w:pPr>
+        <w:jc w:val="left"/>
+        <w:rPr>
+          <w:rFonts w:hint="default"/>
+          <w:b/>
+          <w:bCs/>
+          <w:sz w:val="28"/>
+          <w:szCs w:val="28"/>
+          <w:lang w:val="el-GR"/>
+        </w:rPr>
+      </w:pPr>
+    </w:p>
+    <w:p>
+      <w:pPr>
+        <w:jc w:val="left"/>
+        <w:rPr>
+          <w:rFonts w:hint="default"/>
+          <w:b/>
+          <w:bCs/>
+          <w:sz w:val="28"/>
+          <w:szCs w:val="28"/>
+          <w:lang w:val="el-GR"/>
+        </w:rPr>
+      </w:pPr>
+    </w:p>
+    <w:p>
+      <w:pPr>
+        <w:jc w:val="left"/>
+        <w:rPr>
+          <w:rFonts w:hint="default"/>
+          <w:b/>
+          <w:bCs/>
+          <w:sz w:val="28"/>
+          <w:szCs w:val="28"/>
+          <w:lang w:val="el-GR"/>
+        </w:rPr>
+      </w:pPr>
+    </w:p>
+    <w:p>
+      <w:pPr>
+        <w:jc w:val="left"/>
+        <w:rPr>
+          <w:rFonts w:hint="default"/>
+          <w:b/>
+          <w:bCs/>
+          <w:sz w:val="28"/>
+          <w:szCs w:val="28"/>
+          <w:lang w:val="en-GB"/>
+        </w:rPr>
+      </w:pPr>
+      <w:r>
+        <w:rPr>
+          <w:rFonts w:hint="default"/>
+          <w:b/>
+          <w:bCs/>
+          <w:sz w:val="28"/>
+          <w:szCs w:val="28"/>
+          <w:lang w:val="el-GR"/>
+        </w:rPr>
+        <w:t>Ενδεικτικά αποτελέσματα ανίχνευσης</w:t>
+      </w:r>
+      <w:r>
+        <w:rPr>
+          <w:rFonts w:hint="default"/>
+          <w:b/>
+          <w:bCs/>
+          <w:sz w:val="28"/>
+          <w:szCs w:val="28"/>
+          <w:lang w:val="en-GB"/>
+        </w:rPr>
+        <w:t xml:space="preserve">: </w:t>
+      </w:r>
+    </w:p>
+    <w:p>
+      <w:pPr>
+        <w:jc w:val="left"/>
+      </w:pPr>
+      <w:r>
+        <w:drawing>
+          <wp:inline distT="0" distB="0" distL="114300" distR="114300">
+            <wp:extent cx="5271135" cy="1835150"/>
+            <wp:effectExtent l="0" t="0" r="5715" b="12700"/>
+            <wp:docPr id="22" name="Picture 7"/>
+            <wp:cNvGraphicFramePr>
+              <a:graphicFrameLocks xmlns:a="http://schemas.openxmlformats.org/drawingml/2006/main" noChangeAspect="1"/>
+            </wp:cNvGraphicFramePr>
+            <a:graphic xmlns:a="http://schemas.openxmlformats.org/drawingml/2006/main">
+              <a:graphicData uri="http://schemas.openxmlformats.org/drawingml/2006/picture">
+                <pic:pic xmlns:pic="http://schemas.openxmlformats.org/drawingml/2006/picture">
+                  <pic:nvPicPr>
+                    <pic:cNvPr id="22" name="Picture 7"/>
+                    <pic:cNvPicPr>
+                      <a:picLocks noChangeAspect="1"/>
+                    </pic:cNvPicPr>
+                  </pic:nvPicPr>
+                  <pic:blipFill>
+                    <a:blip r:embed="rId23"/>
+                    <a:stretch>
+                      <a:fillRect/>
+                    </a:stretch>
+                  </pic:blipFill>
+                  <pic:spPr>
+                    <a:xfrm>
+                      <a:off x="0" y="0"/>
+                      <a:ext cx="5271135" cy="1835150"/>
+                    </a:xfrm>
+                    <a:prstGeom prst="rect">
+                      <a:avLst/>
+                    </a:prstGeom>
+                    <a:noFill/>
+                    <a:ln>
+                      <a:noFill/>
+                    </a:ln>
+                  </pic:spPr>
+                </pic:pic>
+              </a:graphicData>
+            </a:graphic>
+          </wp:inline>
+        </w:drawing>
+      </w:r>
+    </w:p>
+    <w:p>
+      <w:pPr>
+        <w:jc w:val="left"/>
+      </w:pPr>
+      <w:r>
+        <w:drawing>
+          <wp:inline distT="0" distB="0" distL="114300" distR="114300">
+            <wp:extent cx="5273040" cy="1768475"/>
+            <wp:effectExtent l="0" t="0" r="3810" b="3175"/>
+            <wp:docPr id="23" name="Picture 8"/>
+            <wp:cNvGraphicFramePr>
+              <a:graphicFrameLocks xmlns:a="http://schemas.openxmlformats.org/drawingml/2006/main" noChangeAspect="1"/>
+            </wp:cNvGraphicFramePr>
+            <a:graphic xmlns:a="http://schemas.openxmlformats.org/drawingml/2006/main">
+              <a:graphicData uri="http://schemas.openxmlformats.org/drawingml/2006/picture">
+                <pic:pic xmlns:pic="http://schemas.openxmlformats.org/drawingml/2006/picture">
+                  <pic:nvPicPr>
+                    <pic:cNvPr id="23" name="Picture 8"/>
+                    <pic:cNvPicPr>
+                      <a:picLocks noChangeAspect="1"/>
+                    </pic:cNvPicPr>
+                  </pic:nvPicPr>
+                  <pic:blipFill>
+                    <a:blip r:embed="rId24"/>
+                    <a:stretch>
+                      <a:fillRect/>
+                    </a:stretch>
+                  </pic:blipFill>
+                  <pic:spPr>
+                    <a:xfrm>
+                      <a:off x="0" y="0"/>
+                      <a:ext cx="5273040" cy="1768475"/>
+                    </a:xfrm>
+                    <a:prstGeom prst="rect">
+                      <a:avLst/>
+                    </a:prstGeom>
+                    <a:noFill/>
+                    <a:ln>
+                      <a:noFill/>
+                    </a:ln>
+                  </pic:spPr>
+                </pic:pic>
+              </a:graphicData>
+            </a:graphic>
+          </wp:inline>
+        </w:drawing>
+      </w:r>
+    </w:p>
+    <w:p>
+      <w:pPr>
+        <w:jc w:val="left"/>
+      </w:pPr>
+    </w:p>
+    <w:p>
+      <w:pPr>
+        <w:jc w:val="left"/>
+        <w:rPr>
+          <w:rFonts w:hint="default"/>
+          <w:b/>
+          <w:bCs/>
+          <w:sz w:val="28"/>
+          <w:szCs w:val="28"/>
+          <w:u w:val="none"/>
+          <w:lang w:val="el-GR"/>
+        </w:rPr>
+      </w:pPr>
+    </w:p>
+    <w:p>
+      <w:pPr>
+        <w:jc w:val="left"/>
+        <w:rPr>
+          <w:rFonts w:hint="default"/>
+          <w:b/>
+          <w:bCs/>
+          <w:sz w:val="28"/>
+          <w:szCs w:val="28"/>
+          <w:u w:val="none"/>
+          <w:lang w:val="el-GR"/>
+        </w:rPr>
+      </w:pPr>
+    </w:p>
+    <w:p>
+      <w:pPr>
+        <w:jc w:val="left"/>
+        <w:rPr>
+          <w:rFonts w:hint="default"/>
+          <w:b/>
+          <w:bCs/>
+          <w:sz w:val="28"/>
+          <w:szCs w:val="28"/>
+          <w:u w:val="none"/>
+          <w:lang w:val="el-GR"/>
+        </w:rPr>
+      </w:pPr>
+    </w:p>
+    <w:p>
+      <w:pPr>
+        <w:jc w:val="left"/>
+        <w:rPr>
+          <w:rFonts w:hint="default"/>
+          <w:b/>
+          <w:bCs/>
+          <w:sz w:val="28"/>
+          <w:szCs w:val="28"/>
+          <w:u w:val="none"/>
+          <w:lang w:val="el-GR"/>
+        </w:rPr>
+      </w:pPr>
+    </w:p>
+    <w:p>
+      <w:pPr>
+        <w:jc w:val="left"/>
+        <w:rPr>
+          <w:rFonts w:hint="default"/>
+          <w:b/>
+          <w:bCs/>
+          <w:sz w:val="28"/>
+          <w:szCs w:val="28"/>
+          <w:u w:val="none"/>
+          <w:lang w:val="el-GR"/>
+        </w:rPr>
+      </w:pPr>
+    </w:p>
+    <w:p>
+      <w:pPr>
+        <w:jc w:val="left"/>
+        <w:rPr>
+          <w:rFonts w:hint="default"/>
+          <w:b/>
+          <w:bCs/>
+          <w:sz w:val="28"/>
+          <w:szCs w:val="28"/>
+          <w:u w:val="none"/>
+          <w:lang w:val="el-GR"/>
+        </w:rPr>
+      </w:pPr>
+    </w:p>
+    <w:p>
+      <w:pPr>
+        <w:jc w:val="left"/>
+        <w:rPr>
+          <w:rFonts w:hint="default"/>
+          <w:b/>
+          <w:bCs/>
+          <w:sz w:val="28"/>
+          <w:szCs w:val="28"/>
+          <w:u w:val="none"/>
+          <w:lang w:val="el-GR"/>
+        </w:rPr>
+      </w:pPr>
+    </w:p>
+    <w:p>
+      <w:pPr>
+        <w:jc w:val="left"/>
+        <w:rPr>
+          <w:rFonts w:hint="default"/>
+          <w:b/>
+          <w:bCs/>
+          <w:sz w:val="28"/>
+          <w:szCs w:val="28"/>
+          <w:u w:val="none"/>
+          <w:lang w:val="el-GR"/>
+        </w:rPr>
+      </w:pPr>
+    </w:p>
+    <w:p>
+      <w:pPr>
+        <w:jc w:val="left"/>
+        <w:rPr>
+          <w:rFonts w:hint="default"/>
+          <w:b/>
+          <w:bCs/>
+          <w:sz w:val="28"/>
+          <w:szCs w:val="28"/>
+          <w:u w:val="none"/>
+          <w:lang w:val="el-GR"/>
+        </w:rPr>
+      </w:pPr>
+    </w:p>
+    <w:p>
+      <w:pPr>
+        <w:jc w:val="left"/>
+        <w:rPr>
+          <w:rFonts w:hint="default"/>
+          <w:b/>
+          <w:bCs/>
+          <w:sz w:val="28"/>
+          <w:szCs w:val="28"/>
+          <w:u w:val="none"/>
+          <w:lang w:val="el-GR"/>
+        </w:rPr>
+      </w:pPr>
+    </w:p>
+    <w:p>
+      <w:pPr>
+        <w:jc w:val="left"/>
+        <w:rPr>
+          <w:rFonts w:hint="default"/>
+          <w:b/>
+          <w:bCs/>
+          <w:sz w:val="28"/>
+          <w:szCs w:val="28"/>
+          <w:u w:val="none"/>
+          <w:lang w:val="el-GR"/>
+        </w:rPr>
+      </w:pPr>
+    </w:p>
+    <w:p>
+      <w:pPr>
+        <w:jc w:val="left"/>
+        <w:rPr>
+          <w:rFonts w:hint="default"/>
+          <w:b/>
+          <w:bCs/>
+          <w:sz w:val="28"/>
+          <w:szCs w:val="28"/>
+          <w:u w:val="none"/>
+          <w:lang w:val="el-GR"/>
+        </w:rPr>
+      </w:pPr>
+    </w:p>
+    <w:p>
+      <w:pPr>
+        <w:jc w:val="left"/>
+        <w:rPr>
+          <w:rFonts w:hint="default"/>
+          <w:b/>
+          <w:bCs/>
+          <w:sz w:val="28"/>
+          <w:szCs w:val="28"/>
+          <w:u w:val="none"/>
+          <w:lang w:val="el-GR"/>
+        </w:rPr>
+      </w:pPr>
+    </w:p>
+    <w:p>
+      <w:pPr>
+        <w:jc w:val="left"/>
+        <w:rPr>
+          <w:rFonts w:hint="default"/>
+          <w:b/>
+          <w:bCs/>
+          <w:sz w:val="28"/>
+          <w:szCs w:val="28"/>
+          <w:u w:val="none"/>
+          <w:lang w:val="el-GR"/>
+        </w:rPr>
+      </w:pPr>
+    </w:p>
+    <w:p>
+      <w:pPr>
+        <w:jc w:val="left"/>
+        <w:rPr>
+          <w:rFonts w:hint="default"/>
+          <w:b/>
+          <w:bCs/>
+          <w:sz w:val="28"/>
+          <w:szCs w:val="28"/>
+          <w:u w:val="none"/>
+          <w:lang w:val="el-GR"/>
+        </w:rPr>
+      </w:pPr>
+    </w:p>
+    <w:p>
+      <w:pPr>
+        <w:jc w:val="left"/>
+        <w:rPr>
+          <w:rFonts w:hint="default"/>
+          <w:b/>
+          <w:bCs/>
+          <w:sz w:val="28"/>
+          <w:szCs w:val="28"/>
+          <w:u w:val="none"/>
+          <w:lang w:val="el-GR"/>
+        </w:rPr>
+      </w:pPr>
+    </w:p>
+    <w:p>
+      <w:pPr>
+        <w:jc w:val="left"/>
+        <w:rPr>
+          <w:rFonts w:hint="default"/>
+          <w:b/>
+          <w:bCs/>
+          <w:sz w:val="28"/>
+          <w:szCs w:val="28"/>
+          <w:u w:val="none"/>
+          <w:lang w:val="el-GR"/>
+        </w:rPr>
+      </w:pPr>
+    </w:p>
+    <w:p>
+      <w:pPr>
+        <w:jc w:val="left"/>
+        <w:rPr>
+          <w:rFonts w:hint="default"/>
+          <w:b/>
+          <w:bCs/>
+          <w:sz w:val="28"/>
+          <w:szCs w:val="28"/>
+          <w:u w:val="none"/>
+          <w:lang w:val="el-GR"/>
+        </w:rPr>
+      </w:pPr>
+    </w:p>
+    <w:p>
+      <w:pPr>
+        <w:jc w:val="left"/>
+        <w:rPr>
+          <w:rFonts w:hint="default"/>
+          <w:b/>
+          <w:bCs/>
+          <w:sz w:val="28"/>
+          <w:szCs w:val="28"/>
+          <w:u w:val="none"/>
+          <w:lang w:val="el-GR"/>
+        </w:rPr>
+      </w:pPr>
+    </w:p>
+    <w:p>
+      <w:pPr>
+        <w:jc w:val="left"/>
+        <w:rPr>
+          <w:rFonts w:hint="default"/>
+          <w:b/>
+          <w:bCs/>
+          <w:sz w:val="28"/>
+          <w:szCs w:val="28"/>
+          <w:u w:val="none"/>
+          <w:lang w:val="el-GR"/>
+        </w:rPr>
+      </w:pPr>
+    </w:p>
+    <w:p>
+      <w:pPr>
+        <w:jc w:val="left"/>
+        <w:rPr>
+          <w:rFonts w:hint="default"/>
+          <w:b/>
+          <w:bCs/>
+          <w:sz w:val="28"/>
+          <w:szCs w:val="28"/>
+          <w:u w:val="none"/>
+          <w:lang w:val="el-GR"/>
+        </w:rPr>
+      </w:pPr>
+    </w:p>
+    <w:p>
+      <w:pPr>
+        <w:jc w:val="left"/>
+        <w:rPr>
+          <w:rFonts w:hint="default"/>
+          <w:b/>
+          <w:bCs/>
+          <w:sz w:val="28"/>
+          <w:szCs w:val="28"/>
+          <w:u w:val="none"/>
+          <w:lang w:val="el-GR"/>
+        </w:rPr>
+      </w:pPr>
+    </w:p>
+    <w:p>
+      <w:pPr>
+        <w:jc w:val="left"/>
+        <w:rPr>
+          <w:rFonts w:hint="default"/>
+          <w:b/>
+          <w:bCs/>
+          <w:sz w:val="28"/>
+          <w:szCs w:val="28"/>
+          <w:u w:val="none"/>
+          <w:lang w:val="en-US"/>
+        </w:rPr>
+      </w:pPr>
+      <w:r>
+        <w:rPr>
+          <w:rFonts w:hint="default"/>
+          <w:b/>
+          <w:bCs/>
+          <w:sz w:val="28"/>
+          <w:szCs w:val="28"/>
+          <w:u w:val="none"/>
+          <w:lang w:val="el-GR"/>
+        </w:rPr>
+        <w:t xml:space="preserve">Για διαφορετικά </w:t>
+      </w:r>
+      <w:r>
+        <w:rPr>
+          <w:rFonts w:hint="default"/>
+          <w:b/>
+          <w:bCs/>
+          <w:sz w:val="28"/>
+          <w:szCs w:val="28"/>
+          <w:u w:val="none"/>
+          <w:lang w:val="en-US"/>
+        </w:rPr>
+        <w:t>Learning rate (0.0</w:t>
+      </w:r>
+      <w:r>
+        <w:rPr>
+          <w:rFonts w:hint="default"/>
+          <w:b/>
+          <w:bCs/>
+          <w:sz w:val="28"/>
+          <w:szCs w:val="28"/>
+          <w:u w:val="none"/>
+          <w:lang w:val="el-GR"/>
+        </w:rPr>
+        <w:t>00</w:t>
+      </w:r>
+      <w:r>
+        <w:rPr>
+          <w:rFonts w:hint="default"/>
+          <w:b/>
+          <w:bCs/>
+          <w:sz w:val="28"/>
+          <w:szCs w:val="28"/>
+          <w:u w:val="none"/>
+          <w:lang w:val="en-US"/>
+        </w:rPr>
+        <w:t>1, 0.00</w:t>
+      </w:r>
+      <w:r>
+        <w:rPr>
+          <w:rFonts w:hint="default"/>
+          <w:b/>
+          <w:bCs/>
+          <w:sz w:val="28"/>
+          <w:szCs w:val="28"/>
+          <w:u w:val="none"/>
+          <w:lang w:val="el-GR"/>
+        </w:rPr>
+        <w:t>05</w:t>
+      </w:r>
+      <w:r>
+        <w:rPr>
+          <w:rFonts w:hint="default"/>
+          <w:b/>
+          <w:bCs/>
+          <w:sz w:val="28"/>
+          <w:szCs w:val="28"/>
+          <w:u w:val="none"/>
+          <w:lang w:val="en-US"/>
+        </w:rPr>
+        <w:t>, 0.001):</w:t>
+      </w:r>
+    </w:p>
+    <w:p>
+      <w:pPr>
+        <w:jc w:val="left"/>
+        <w:rPr>
+          <w:rFonts w:hint="default"/>
+          <w:b/>
+          <w:bCs/>
+          <w:sz w:val="28"/>
+          <w:szCs w:val="28"/>
+          <w:u w:val="none"/>
+          <w:lang w:val="en-US"/>
+        </w:rPr>
+      </w:pPr>
+      <w:r>
+        <w:drawing>
+          <wp:inline distT="0" distB="0" distL="114300" distR="114300">
+            <wp:extent cx="4838700" cy="5448300"/>
+            <wp:effectExtent l="0" t="0" r="0" b="0"/>
+            <wp:docPr id="24" name="Picture 9"/>
+            <wp:cNvGraphicFramePr>
+              <a:graphicFrameLocks xmlns:a="http://schemas.openxmlformats.org/drawingml/2006/main" noChangeAspect="1"/>
+            </wp:cNvGraphicFramePr>
+            <a:graphic xmlns:a="http://schemas.openxmlformats.org/drawingml/2006/main">
+              <a:graphicData uri="http://schemas.openxmlformats.org/drawingml/2006/picture">
+                <pic:pic xmlns:pic="http://schemas.openxmlformats.org/drawingml/2006/picture">
+                  <pic:nvPicPr>
+                    <pic:cNvPr id="24" name="Picture 9"/>
+                    <pic:cNvPicPr>
+                      <a:picLocks noChangeAspect="1"/>
+                    </pic:cNvPicPr>
+                  </pic:nvPicPr>
+                  <pic:blipFill>
+                    <a:blip r:embed="rId25"/>
+                    <a:stretch>
+                      <a:fillRect/>
+                    </a:stretch>
+                  </pic:blipFill>
+                  <pic:spPr>
+                    <a:xfrm>
+                      <a:off x="0" y="0"/>
+                      <a:ext cx="4838700" cy="5448300"/>
+                    </a:xfrm>
+                    <a:prstGeom prst="rect">
+                      <a:avLst/>
+                    </a:prstGeom>
+                    <a:noFill/>
+                    <a:ln>
+                      <a:noFill/>
+                    </a:ln>
+                  </pic:spPr>
+                </pic:pic>
+              </a:graphicData>
+            </a:graphic>
+          </wp:inline>
+        </w:drawing>
+      </w:r>
+    </w:p>
+    <w:p>
+      <w:pPr>
+        <w:jc w:val="left"/>
+      </w:pPr>
+      <w:r>
+        <w:drawing>
+          <wp:inline distT="0" distB="0" distL="114300" distR="114300">
+            <wp:extent cx="4562475" cy="3581400"/>
+            <wp:effectExtent l="0" t="0" r="9525" b="0"/>
+            <wp:docPr id="25" name="Picture 10"/>
+            <wp:cNvGraphicFramePr>
+              <a:graphicFrameLocks xmlns:a="http://schemas.openxmlformats.org/drawingml/2006/main" noChangeAspect="1"/>
+            </wp:cNvGraphicFramePr>
+            <a:graphic xmlns:a="http://schemas.openxmlformats.org/drawingml/2006/main">
+              <a:graphicData uri="http://schemas.openxmlformats.org/drawingml/2006/picture">
+                <pic:pic xmlns:pic="http://schemas.openxmlformats.org/drawingml/2006/picture">
+                  <pic:nvPicPr>
+                    <pic:cNvPr id="25" name="Picture 10"/>
+                    <pic:cNvPicPr>
+                      <a:picLocks noChangeAspect="1"/>
+                    </pic:cNvPicPr>
+                  </pic:nvPicPr>
+                  <pic:blipFill>
+                    <a:blip r:embed="rId26"/>
+                    <a:stretch>
+                      <a:fillRect/>
+                    </a:stretch>
+                  </pic:blipFill>
+                  <pic:spPr>
+                    <a:xfrm>
+                      <a:off x="0" y="0"/>
+                      <a:ext cx="4562475" cy="3581400"/>
+                    </a:xfrm>
+                    <a:prstGeom prst="rect">
+                      <a:avLst/>
+                    </a:prstGeom>
+                    <a:noFill/>
+                    <a:ln>
+                      <a:noFill/>
+                    </a:ln>
+                  </pic:spPr>
+                </pic:pic>
+              </a:graphicData>
+            </a:graphic>
+          </wp:inline>
+        </w:drawing>
+      </w:r>
+    </w:p>
+    <w:p>
+      <w:pPr>
+        <w:jc w:val="left"/>
+      </w:pPr>
+      <w:r>
+        <w:drawing>
+          <wp:inline distT="0" distB="0" distL="114300" distR="114300">
+            <wp:extent cx="4762500" cy="3552825"/>
+            <wp:effectExtent l="0" t="0" r="0" b="9525"/>
+            <wp:docPr id="26" name="Picture 11"/>
+            <wp:cNvGraphicFramePr>
+              <a:graphicFrameLocks xmlns:a="http://schemas.openxmlformats.org/drawingml/2006/main" noChangeAspect="1"/>
+            </wp:cNvGraphicFramePr>
+            <a:graphic xmlns:a="http://schemas.openxmlformats.org/drawingml/2006/main">
+              <a:graphicData uri="http://schemas.openxmlformats.org/drawingml/2006/picture">
+                <pic:pic xmlns:pic="http://schemas.openxmlformats.org/drawingml/2006/picture">
+                  <pic:nvPicPr>
+                    <pic:cNvPr id="26" name="Picture 11"/>
+                    <pic:cNvPicPr>
+                      <a:picLocks noChangeAspect="1"/>
+                    </pic:cNvPicPr>
+                  </pic:nvPicPr>
+                  <pic:blipFill>
+                    <a:blip r:embed="rId27"/>
+                    <a:stretch>
+                      <a:fillRect/>
+                    </a:stretch>
+                  </pic:blipFill>
+                  <pic:spPr>
+                    <a:xfrm>
+                      <a:off x="0" y="0"/>
+                      <a:ext cx="4762500" cy="3552825"/>
+                    </a:xfrm>
+                    <a:prstGeom prst="rect">
+                      <a:avLst/>
+                    </a:prstGeom>
+                    <a:noFill/>
+                    <a:ln>
+                      <a:noFill/>
+                    </a:ln>
+                  </pic:spPr>
+                </pic:pic>
+              </a:graphicData>
+            </a:graphic>
+          </wp:inline>
+        </w:drawing>
+      </w:r>
+    </w:p>
+    <w:p>
+      <w:pPr>
+        <w:jc w:val="left"/>
+      </w:pPr>
+      <w:r>
+        <w:drawing>
+          <wp:inline distT="0" distB="0" distL="114300" distR="114300">
+            <wp:extent cx="4638675" cy="3562350"/>
+            <wp:effectExtent l="0" t="0" r="9525" b="0"/>
+            <wp:docPr id="27" name="Picture 12"/>
+            <wp:cNvGraphicFramePr>
+              <a:graphicFrameLocks xmlns:a="http://schemas.openxmlformats.org/drawingml/2006/main" noChangeAspect="1"/>
+            </wp:cNvGraphicFramePr>
+            <a:graphic xmlns:a="http://schemas.openxmlformats.org/drawingml/2006/main">
+              <a:graphicData uri="http://schemas.openxmlformats.org/drawingml/2006/picture">
+                <pic:pic xmlns:pic="http://schemas.openxmlformats.org/drawingml/2006/picture">
+                  <pic:nvPicPr>
+                    <pic:cNvPr id="27" name="Picture 12"/>
+                    <pic:cNvPicPr>
+                      <a:picLocks noChangeAspect="1"/>
+                    </pic:cNvPicPr>
+                  </pic:nvPicPr>
+                  <pic:blipFill>
+                    <a:blip r:embed="rId28"/>
+                    <a:stretch>
+                      <a:fillRect/>
+                    </a:stretch>
+                  </pic:blipFill>
+                  <pic:spPr>
+                    <a:xfrm>
+                      <a:off x="0" y="0"/>
+                      <a:ext cx="4638675" cy="3562350"/>
+                    </a:xfrm>
+                    <a:prstGeom prst="rect">
+                      <a:avLst/>
+                    </a:prstGeom>
+                    <a:noFill/>
+                    <a:ln>
+                      <a:noFill/>
+                    </a:ln>
+                  </pic:spPr>
+                </pic:pic>
+              </a:graphicData>
+            </a:graphic>
+          </wp:inline>
+        </w:drawing>
+      </w:r>
+    </w:p>
+    <w:p>
+      <w:pPr>
+        <w:jc w:val="left"/>
+      </w:pPr>
+    </w:p>
+    <w:p>
+      <w:pPr>
+        <w:jc w:val="left"/>
+        <w:rPr>
+          <w:rFonts w:hint="default"/>
+          <w:b w:val="0"/>
+          <w:bCs w:val="0"/>
+          <w:sz w:val="28"/>
+          <w:szCs w:val="28"/>
+          <w:lang w:val="el-GR"/>
+        </w:rPr>
+      </w:pPr>
+      <w:r>
+        <w:rPr>
+          <w:rFonts w:hint="default"/>
+          <w:b w:val="0"/>
+          <w:bCs w:val="0"/>
+          <w:sz w:val="28"/>
+          <w:szCs w:val="28"/>
+          <w:lang w:val="el-GR"/>
+        </w:rPr>
+        <w:t xml:space="preserve">Και πάλι παρατηρούμε ότι το </w:t>
+      </w:r>
+      <w:r>
+        <w:rPr>
+          <w:rFonts w:hint="default"/>
+          <w:b w:val="0"/>
+          <w:bCs w:val="0"/>
+          <w:sz w:val="28"/>
+          <w:szCs w:val="28"/>
+          <w:lang w:val="en-GB"/>
+        </w:rPr>
+        <w:t xml:space="preserve">train loss </w:t>
+      </w:r>
+      <w:r>
+        <w:rPr>
+          <w:rFonts w:hint="default"/>
+          <w:b w:val="0"/>
+          <w:bCs w:val="0"/>
+          <w:sz w:val="28"/>
+          <w:szCs w:val="28"/>
+          <w:lang w:val="el-GR"/>
+        </w:rPr>
+        <w:t xml:space="preserve">μειώνεται καθώς αυξάνουμε τα </w:t>
+      </w:r>
+      <w:r>
+        <w:rPr>
+          <w:rFonts w:hint="default"/>
+          <w:b w:val="0"/>
+          <w:bCs w:val="0"/>
+          <w:sz w:val="28"/>
+          <w:szCs w:val="28"/>
+          <w:lang w:val="en-GB"/>
+        </w:rPr>
+        <w:t>epochs</w:t>
+      </w:r>
+      <w:r>
+        <w:rPr>
+          <w:rFonts w:hint="default"/>
+          <w:b w:val="0"/>
+          <w:bCs w:val="0"/>
+          <w:sz w:val="28"/>
+          <w:szCs w:val="28"/>
+          <w:lang w:val="el-GR"/>
+        </w:rPr>
+        <w:t xml:space="preserve"> που σημαίνει ότι το μοντέλο μαθαίνει αποτελεσματικά. Πάλι το </w:t>
+      </w:r>
+      <w:r>
+        <w:rPr>
+          <w:rFonts w:hint="default"/>
+          <w:b w:val="0"/>
+          <w:bCs w:val="0"/>
+          <w:sz w:val="28"/>
+          <w:szCs w:val="28"/>
+          <w:lang w:val="en-GB"/>
+        </w:rPr>
+        <w:t>validation loss</w:t>
+      </w:r>
+      <w:r>
+        <w:rPr>
+          <w:rFonts w:hint="default"/>
+          <w:b w:val="0"/>
+          <w:bCs w:val="0"/>
+          <w:sz w:val="28"/>
+          <w:szCs w:val="28"/>
+          <w:lang w:val="el-GR"/>
+        </w:rPr>
+        <w:t xml:space="preserve">, όπως και στην περίπτωση των διαφορετικών </w:t>
+      </w:r>
+      <w:r>
+        <w:rPr>
+          <w:rFonts w:hint="default"/>
+          <w:b w:val="0"/>
+          <w:bCs w:val="0"/>
+          <w:sz w:val="28"/>
+          <w:szCs w:val="28"/>
+          <w:lang w:val="en-GB"/>
+        </w:rPr>
+        <w:t xml:space="preserve">epochs, </w:t>
+      </w:r>
+      <w:r>
+        <w:rPr>
+          <w:rFonts w:hint="default"/>
+          <w:b w:val="0"/>
+          <w:bCs w:val="0"/>
+          <w:sz w:val="28"/>
+          <w:szCs w:val="28"/>
+          <w:lang w:val="el-GR"/>
+        </w:rPr>
+        <w:t xml:space="preserve">αρχικά μειώνεται και στην συνέχεια υπάρχουν μικρές διακυμάνσεις. Για </w:t>
+      </w:r>
+      <w:r>
+        <w:rPr>
+          <w:rFonts w:hint="default"/>
+          <w:b w:val="0"/>
+          <w:bCs w:val="0"/>
+          <w:sz w:val="28"/>
+          <w:szCs w:val="28"/>
+          <w:lang w:val="en-GB"/>
+        </w:rPr>
+        <w:t xml:space="preserve">learning rate </w:t>
+      </w:r>
+      <w:r>
+        <w:rPr>
+          <w:rFonts w:hint="default"/>
+          <w:b w:val="0"/>
+          <w:bCs w:val="0"/>
+          <w:sz w:val="28"/>
+          <w:szCs w:val="28"/>
+          <w:lang w:val="en-US"/>
+        </w:rPr>
+        <w:t>0.</w:t>
+      </w:r>
+      <w:r>
+        <w:rPr>
+          <w:rFonts w:hint="default"/>
+          <w:b w:val="0"/>
+          <w:bCs w:val="0"/>
+          <w:sz w:val="28"/>
+          <w:szCs w:val="28"/>
+          <w:lang w:val="el-GR"/>
+        </w:rPr>
+        <w:t xml:space="preserve">0001 δεν έχουμε τόσο καλά αποτελέσματα, το </w:t>
+      </w:r>
+      <w:r>
+        <w:rPr>
+          <w:rFonts w:hint="default"/>
+          <w:b w:val="0"/>
+          <w:bCs w:val="0"/>
+          <w:sz w:val="28"/>
+          <w:szCs w:val="28"/>
+          <w:lang w:val="en-GB"/>
+        </w:rPr>
+        <w:t xml:space="preserve">map </w:t>
+      </w:r>
+      <w:r>
+        <w:rPr>
+          <w:rFonts w:hint="default"/>
+          <w:b w:val="0"/>
+          <w:bCs w:val="0"/>
+          <w:sz w:val="28"/>
+          <w:szCs w:val="28"/>
+          <w:lang w:val="el-GR"/>
+        </w:rPr>
+        <w:t xml:space="preserve">είναι μικρότερο του 0.6 κάτι που δηλώνει ότι η ανίχνευση είναι χειρότερη από μέτρια. Τα υπόλοιπα </w:t>
+      </w:r>
+      <w:r>
+        <w:rPr>
+          <w:rFonts w:hint="default"/>
+          <w:b w:val="0"/>
+          <w:bCs w:val="0"/>
+          <w:sz w:val="28"/>
+          <w:szCs w:val="28"/>
+          <w:lang w:val="en-GB"/>
+        </w:rPr>
+        <w:t xml:space="preserve">learning rates </w:t>
+      </w:r>
+      <w:r>
+        <w:rPr>
+          <w:rFonts w:hint="default"/>
+          <w:b w:val="0"/>
+          <w:bCs w:val="0"/>
+          <w:sz w:val="28"/>
+          <w:szCs w:val="28"/>
+          <w:lang w:val="el-GR"/>
+        </w:rPr>
+        <w:t xml:space="preserve">παρουσιάζουν παρόμοια αποτελέσματα μέτριου πρός καλού επιπέδου, με παρουσία μικρού </w:t>
+      </w:r>
+      <w:r>
+        <w:rPr>
+          <w:rFonts w:hint="default"/>
+          <w:b w:val="0"/>
+          <w:bCs w:val="0"/>
+          <w:sz w:val="28"/>
+          <w:szCs w:val="28"/>
+          <w:lang w:val="en-GB"/>
+        </w:rPr>
+        <w:t>overfitting</w:t>
+      </w:r>
+      <w:r>
+        <w:rPr>
+          <w:rFonts w:hint="default"/>
+          <w:b w:val="0"/>
+          <w:bCs w:val="0"/>
+          <w:sz w:val="28"/>
+          <w:szCs w:val="28"/>
+          <w:lang w:val="en-US"/>
+        </w:rPr>
+        <w:t xml:space="preserve"> </w:t>
+      </w:r>
+      <w:r>
+        <w:rPr>
+          <w:rFonts w:hint="default"/>
+          <w:b w:val="0"/>
+          <w:bCs w:val="0"/>
+          <w:sz w:val="28"/>
+          <w:szCs w:val="28"/>
+          <w:lang w:val="el-GR"/>
+        </w:rPr>
+        <w:t xml:space="preserve">καθώς το </w:t>
+      </w:r>
+      <w:r>
+        <w:rPr>
+          <w:rFonts w:hint="default"/>
+          <w:b w:val="0"/>
+          <w:bCs w:val="0"/>
+          <w:sz w:val="28"/>
+          <w:szCs w:val="28"/>
+          <w:lang w:val="en-GB"/>
+        </w:rPr>
+        <w:t xml:space="preserve">learning loss </w:t>
+      </w:r>
+      <w:r>
+        <w:rPr>
+          <w:rFonts w:hint="default"/>
+          <w:b w:val="0"/>
+          <w:bCs w:val="0"/>
+          <w:sz w:val="28"/>
+          <w:szCs w:val="28"/>
+          <w:lang w:val="el-GR"/>
+        </w:rPr>
+        <w:t xml:space="preserve">και </w:t>
+      </w:r>
+      <w:r>
+        <w:rPr>
+          <w:rFonts w:hint="default"/>
+          <w:b w:val="0"/>
+          <w:bCs w:val="0"/>
+          <w:sz w:val="28"/>
+          <w:szCs w:val="28"/>
+          <w:lang w:val="en-US"/>
+        </w:rPr>
+        <w:t xml:space="preserve">map </w:t>
+      </w:r>
+      <w:r>
+        <w:rPr>
+          <w:rFonts w:hint="default"/>
+          <w:b w:val="0"/>
+          <w:bCs w:val="0"/>
+          <w:sz w:val="28"/>
+          <w:szCs w:val="28"/>
+          <w:lang w:val="el-GR"/>
+        </w:rPr>
+        <w:t xml:space="preserve">παρουσιάζουν μικρές διακυμάνσεις. </w:t>
+      </w:r>
       <w:bookmarkStart w:id="0" w:name="_GoBack"/>
       <w:bookmarkEnd w:id="0"/>
+    </w:p>
+    <w:p>
+      <w:pPr>
+        <w:jc w:val="left"/>
+        <w:rPr>
+          <w:rFonts w:hint="default"/>
+          <w:b/>
+          <w:bCs/>
+          <w:sz w:val="28"/>
+          <w:szCs w:val="28"/>
+          <w:lang w:val="el-GR"/>
+        </w:rPr>
+      </w:pPr>
+    </w:p>
+    <w:p>
+      <w:pPr>
+        <w:jc w:val="left"/>
+        <w:rPr>
+          <w:rFonts w:hint="default"/>
+          <w:b/>
+          <w:bCs/>
+          <w:sz w:val="28"/>
+          <w:szCs w:val="28"/>
+          <w:lang w:val="el-GR"/>
+        </w:rPr>
+      </w:pPr>
+    </w:p>
+    <w:p>
+      <w:pPr>
+        <w:jc w:val="left"/>
+      </w:pPr>
+      <w:r>
+        <w:rPr>
+          <w:rFonts w:hint="default"/>
+          <w:b/>
+          <w:bCs/>
+          <w:sz w:val="28"/>
+          <w:szCs w:val="28"/>
+          <w:lang w:val="el-GR"/>
+        </w:rPr>
+        <w:t>Ενδεικτικά αποτελέσματα ανίχνευσης</w:t>
+      </w:r>
+      <w:r>
+        <w:rPr>
+          <w:rFonts w:hint="default"/>
+          <w:b/>
+          <w:bCs/>
+          <w:sz w:val="28"/>
+          <w:szCs w:val="28"/>
+          <w:lang w:val="en-GB"/>
+        </w:rPr>
+        <w:t xml:space="preserve">: </w:t>
+      </w:r>
+    </w:p>
+    <w:p>
+      <w:pPr>
+        <w:jc w:val="left"/>
+      </w:pPr>
+      <w:r>
+        <w:drawing>
+          <wp:inline distT="0" distB="0" distL="114300" distR="114300">
+            <wp:extent cx="5267960" cy="1681480"/>
+            <wp:effectExtent l="0" t="0" r="8890" b="13970"/>
+            <wp:docPr id="28" name="Picture 13"/>
+            <wp:cNvGraphicFramePr>
+              <a:graphicFrameLocks xmlns:a="http://schemas.openxmlformats.org/drawingml/2006/main" noChangeAspect="1"/>
+            </wp:cNvGraphicFramePr>
+            <a:graphic xmlns:a="http://schemas.openxmlformats.org/drawingml/2006/main">
+              <a:graphicData uri="http://schemas.openxmlformats.org/drawingml/2006/picture">
+                <pic:pic xmlns:pic="http://schemas.openxmlformats.org/drawingml/2006/picture">
+                  <pic:nvPicPr>
+                    <pic:cNvPr id="28" name="Picture 13"/>
+                    <pic:cNvPicPr>
+                      <a:picLocks noChangeAspect="1"/>
+                    </pic:cNvPicPr>
+                  </pic:nvPicPr>
+                  <pic:blipFill>
+                    <a:blip r:embed="rId29"/>
+                    <a:stretch>
+                      <a:fillRect/>
+                    </a:stretch>
+                  </pic:blipFill>
+                  <pic:spPr>
+                    <a:xfrm>
+                      <a:off x="0" y="0"/>
+                      <a:ext cx="5267960" cy="1681480"/>
+                    </a:xfrm>
+                    <a:prstGeom prst="rect">
+                      <a:avLst/>
+                    </a:prstGeom>
+                    <a:noFill/>
+                    <a:ln>
+                      <a:noFill/>
+                    </a:ln>
+                  </pic:spPr>
+                </pic:pic>
+              </a:graphicData>
+            </a:graphic>
+          </wp:inline>
+        </w:drawing>
+      </w:r>
+    </w:p>
+    <w:p>
+      <w:pPr>
+        <w:jc w:val="left"/>
+        <w:rPr>
+          <w:rFonts w:hint="default"/>
+          <w:lang w:val="el-GR"/>
+        </w:rPr>
+      </w:pPr>
+      <w:r>
+        <w:drawing>
+          <wp:inline distT="0" distB="0" distL="114300" distR="114300">
+            <wp:extent cx="5272405" cy="1809750"/>
+            <wp:effectExtent l="0" t="0" r="4445" b="0"/>
+            <wp:docPr id="29" name="Picture 14"/>
+            <wp:cNvGraphicFramePr>
+              <a:graphicFrameLocks xmlns:a="http://schemas.openxmlformats.org/drawingml/2006/main" noChangeAspect="1"/>
+            </wp:cNvGraphicFramePr>
+            <a:graphic xmlns:a="http://schemas.openxmlformats.org/drawingml/2006/main">
+              <a:graphicData uri="http://schemas.openxmlformats.org/drawingml/2006/picture">
+                <pic:pic xmlns:pic="http://schemas.openxmlformats.org/drawingml/2006/picture">
+                  <pic:nvPicPr>
+                    <pic:cNvPr id="29" name="Picture 14"/>
+                    <pic:cNvPicPr>
+                      <a:picLocks noChangeAspect="1"/>
+                    </pic:cNvPicPr>
+                  </pic:nvPicPr>
+                  <pic:blipFill>
+                    <a:blip r:embed="rId30"/>
+                    <a:stretch>
+                      <a:fillRect/>
+                    </a:stretch>
+                  </pic:blipFill>
+                  <pic:spPr>
+                    <a:xfrm>
+                      <a:off x="0" y="0"/>
+                      <a:ext cx="5272405" cy="1809750"/>
+                    </a:xfrm>
+                    <a:prstGeom prst="rect">
+                      <a:avLst/>
+                    </a:prstGeom>
+                    <a:noFill/>
+                    <a:ln>
+                      <a:noFill/>
+                    </a:ln>
+                  </pic:spPr>
+                </pic:pic>
+              </a:graphicData>
+            </a:graphic>
+          </wp:inline>
+        </w:drawing>
+      </w:r>
     </w:p>
     <w:sectPr>
       <w:pgSz w:w="11906" w:h="16838"/>

</xml_diff>

<commit_message>
finished ex3 and report
</commit_message>
<xml_diff>
--- a/computerVisionReport.docx
+++ b/computerVisionReport.docx
@@ -2636,59 +2636,1264 @@
         <w:jc w:val="left"/>
         <w:rPr>
           <w:rFonts w:hint="default"/>
-          <w:lang w:val="en-US"/>
-        </w:rPr>
-      </w:pPr>
-    </w:p>
-    <w:p>
-      <w:pPr>
-        <w:jc w:val="left"/>
-        <w:rPr>
-          <w:rFonts w:hint="default"/>
-          <w:lang w:val="en-US"/>
-        </w:rPr>
-      </w:pPr>
-    </w:p>
-    <w:p>
-      <w:pPr>
-        <w:jc w:val="left"/>
-        <w:rPr>
-          <w:rFonts w:hint="default"/>
-          <w:lang w:val="en-US"/>
-        </w:rPr>
-      </w:pPr>
-    </w:p>
-    <w:p>
-      <w:pPr>
-        <w:jc w:val="left"/>
-        <w:rPr>
-          <w:rFonts w:hint="default"/>
-          <w:lang w:val="en-US"/>
-        </w:rPr>
-      </w:pPr>
-    </w:p>
-    <w:p>
-      <w:pPr>
-        <w:jc w:val="left"/>
-        <w:rPr>
-          <w:rFonts w:hint="default"/>
-          <w:lang w:val="en-US"/>
-        </w:rPr>
-      </w:pPr>
-    </w:p>
-    <w:p>
-      <w:pPr>
-        <w:jc w:val="left"/>
-        <w:rPr>
-          <w:rFonts w:hint="default"/>
-          <w:b/>
-          <w:bCs/>
-          <w:sz w:val="36"/>
-          <w:szCs w:val="36"/>
-          <w:u w:val="single"/>
-          <w:lang w:val="en-US"/>
-        </w:rPr>
-      </w:pPr>
+          <w:sz w:val="28"/>
+          <w:szCs w:val="28"/>
+          <w:lang w:val="el-GR"/>
+        </w:rPr>
+      </w:pPr>
+    </w:p>
+    <w:p>
+      <w:pPr>
+        <w:jc w:val="left"/>
+        <w:rPr>
+          <w:rFonts w:hint="default"/>
+          <w:sz w:val="28"/>
+          <w:szCs w:val="28"/>
+          <w:lang w:val="el-GR"/>
+        </w:rPr>
+      </w:pPr>
+    </w:p>
+    <w:p>
+      <w:pPr>
+        <w:jc w:val="left"/>
+        <w:rPr>
+          <w:rFonts w:hint="default"/>
+          <w:sz w:val="28"/>
+          <w:szCs w:val="28"/>
+          <w:lang w:val="el-GR"/>
+        </w:rPr>
+      </w:pPr>
+    </w:p>
+    <w:p>
+      <w:pPr>
+        <w:jc w:val="left"/>
+        <w:rPr>
+          <w:rFonts w:hint="default"/>
+          <w:sz w:val="28"/>
+          <w:szCs w:val="28"/>
+          <w:lang w:val="el-GR"/>
+        </w:rPr>
+      </w:pPr>
+    </w:p>
+    <w:p>
+      <w:pPr>
+        <w:jc w:val="left"/>
+        <w:rPr>
+          <w:rFonts w:hint="default"/>
+          <w:b/>
+          <w:bCs/>
+          <w:sz w:val="36"/>
+          <w:szCs w:val="36"/>
+          <w:u w:val="single"/>
+          <w:lang w:val="en-US"/>
+        </w:rPr>
+      </w:pPr>
+      <w:r>
+        <w:rPr>
+          <w:rFonts w:hint="default"/>
+          <w:b/>
+          <w:bCs/>
+          <w:sz w:val="36"/>
+          <w:szCs w:val="36"/>
+          <w:u w:val="single"/>
+          <w:lang w:val="el-GR"/>
+        </w:rPr>
+        <w:t>Άσκηση #3, Σημασιολογική τμηματοποίηση</w:t>
+      </w:r>
+      <w:r>
+        <w:rPr>
+          <w:rFonts w:hint="default"/>
+          <w:b/>
+          <w:bCs/>
+          <w:sz w:val="36"/>
+          <w:szCs w:val="36"/>
+          <w:u w:val="single"/>
+          <w:lang w:val="en-US"/>
+        </w:rPr>
+        <w:t>:</w:t>
+      </w:r>
+    </w:p>
+    <w:p>
+      <w:pPr>
+        <w:jc w:val="left"/>
+        <w:rPr>
+          <w:rFonts w:hint="default"/>
+          <w:b/>
+          <w:bCs/>
+          <w:sz w:val="36"/>
+          <w:szCs w:val="36"/>
+          <w:u w:val="single"/>
+          <w:lang w:val="en-US"/>
+        </w:rPr>
+      </w:pPr>
+    </w:p>
+    <w:p>
+      <w:pPr>
+        <w:jc w:val="left"/>
+        <w:rPr>
+          <w:rFonts w:hint="default"/>
+          <w:b w:val="0"/>
+          <w:bCs w:val="0"/>
+          <w:sz w:val="28"/>
+          <w:szCs w:val="28"/>
+          <w:u w:val="none"/>
+          <w:lang w:val="en-US"/>
+        </w:rPr>
+      </w:pPr>
+      <w:r>
+        <w:rPr>
+          <w:rFonts w:hint="default"/>
+          <w:b w:val="0"/>
+          <w:bCs w:val="0"/>
+          <w:sz w:val="28"/>
+          <w:szCs w:val="28"/>
+          <w:u w:val="none"/>
+          <w:lang w:val="el-GR"/>
+        </w:rPr>
+        <w:t xml:space="preserve">(Για λόγους υπολογιστικού κόστους έχει χρησιμοποιηθεί υποσύνολο 4000 εικόνων από το σύνολο εκπαίδευσης του </w:t>
+      </w:r>
+      <w:r>
+        <w:rPr>
+          <w:rFonts w:hint="default"/>
+          <w:b w:val="0"/>
+          <w:bCs w:val="0"/>
+          <w:sz w:val="28"/>
+          <w:szCs w:val="28"/>
+          <w:u w:val="none"/>
+          <w:lang w:val="en-US"/>
+        </w:rPr>
+        <w:t>SBD Dataset)</w:t>
+      </w:r>
+    </w:p>
+    <w:p>
+      <w:pPr>
+        <w:jc w:val="left"/>
+        <w:rPr>
+          <w:rFonts w:hint="default"/>
+          <w:b/>
+          <w:bCs/>
+          <w:sz w:val="36"/>
+          <w:szCs w:val="36"/>
+          <w:u w:val="single"/>
+          <w:lang w:val="en-US"/>
+        </w:rPr>
+      </w:pPr>
+    </w:p>
+    <w:p>
+      <w:pPr>
+        <w:jc w:val="left"/>
+        <w:rPr>
+          <w:rFonts w:hint="default"/>
+          <w:b/>
+          <w:bCs/>
+          <w:sz w:val="28"/>
+          <w:szCs w:val="28"/>
+          <w:u w:val="none"/>
+          <w:lang w:val="en-US"/>
+        </w:rPr>
+      </w:pPr>
+      <w:r>
+        <w:rPr>
+          <w:rFonts w:hint="default"/>
+          <w:b/>
+          <w:bCs/>
+          <w:sz w:val="28"/>
+          <w:szCs w:val="28"/>
+          <w:u w:val="none"/>
+          <w:lang w:val="el-GR"/>
+        </w:rPr>
+        <w:t xml:space="preserve">Για διαφορετικά </w:t>
+      </w:r>
+      <w:r>
+        <w:rPr>
+          <w:rFonts w:hint="default"/>
+          <w:b/>
+          <w:bCs/>
+          <w:sz w:val="28"/>
+          <w:szCs w:val="28"/>
+          <w:u w:val="none"/>
+          <w:lang w:val="en-US"/>
+        </w:rPr>
+        <w:t>epochs</w:t>
+      </w:r>
+      <w:r>
+        <w:rPr>
+          <w:rFonts w:hint="default"/>
+          <w:b/>
+          <w:bCs/>
+          <w:sz w:val="28"/>
+          <w:szCs w:val="28"/>
+          <w:u w:val="none"/>
+          <w:lang w:val="el-GR"/>
+        </w:rPr>
+        <w:t>(</w:t>
+      </w:r>
+      <w:r>
+        <w:rPr>
+          <w:rFonts w:hint="default"/>
+          <w:b/>
+          <w:bCs/>
+          <w:sz w:val="28"/>
+          <w:szCs w:val="28"/>
+          <w:u w:val="none"/>
+          <w:lang w:val="en-US"/>
+        </w:rPr>
+        <w:t>3, 5, 10</w:t>
+      </w:r>
+      <w:r>
+        <w:rPr>
+          <w:rFonts w:hint="default"/>
+          <w:b/>
+          <w:bCs/>
+          <w:sz w:val="28"/>
+          <w:szCs w:val="28"/>
+          <w:u w:val="none"/>
+          <w:lang w:val="el-GR"/>
+        </w:rPr>
+        <w:t>)</w:t>
+      </w:r>
+      <w:r>
+        <w:rPr>
+          <w:rFonts w:hint="default"/>
+          <w:b/>
+          <w:bCs/>
+          <w:sz w:val="28"/>
+          <w:szCs w:val="28"/>
+          <w:u w:val="none"/>
+          <w:lang w:val="en-US"/>
+        </w:rPr>
+        <w:t>:</w:t>
+      </w:r>
+    </w:p>
+    <w:p>
+      <w:pPr>
+        <w:jc w:val="left"/>
+        <w:rPr>
+          <w:rFonts w:hint="default"/>
+          <w:b/>
+          <w:bCs/>
+          <w:sz w:val="28"/>
+          <w:szCs w:val="28"/>
+          <w:u w:val="none"/>
+          <w:lang w:val="el-GR"/>
+        </w:rPr>
+      </w:pPr>
+      <w:r>
+        <w:drawing>
+          <wp:inline distT="0" distB="0" distL="114300" distR="114300">
+            <wp:extent cx="5270500" cy="5386070"/>
+            <wp:effectExtent l="0" t="0" r="6350" b="5080"/>
+            <wp:docPr id="33" name="Picture 1"/>
+            <wp:cNvGraphicFramePr>
+              <a:graphicFrameLocks xmlns:a="http://schemas.openxmlformats.org/drawingml/2006/main" noChangeAspect="1"/>
+            </wp:cNvGraphicFramePr>
+            <a:graphic xmlns:a="http://schemas.openxmlformats.org/drawingml/2006/main">
+              <a:graphicData uri="http://schemas.openxmlformats.org/drawingml/2006/picture">
+                <pic:pic xmlns:pic="http://schemas.openxmlformats.org/drawingml/2006/picture">
+                  <pic:nvPicPr>
+                    <pic:cNvPr id="33" name="Picture 1"/>
+                    <pic:cNvPicPr>
+                      <a:picLocks noChangeAspect="1"/>
+                    </pic:cNvPicPr>
+                  </pic:nvPicPr>
+                  <pic:blipFill>
+                    <a:blip r:embed="rId19"/>
+                    <a:stretch>
+                      <a:fillRect/>
+                    </a:stretch>
+                  </pic:blipFill>
+                  <pic:spPr>
+                    <a:xfrm>
+                      <a:off x="0" y="0"/>
+                      <a:ext cx="5270500" cy="5386070"/>
+                    </a:xfrm>
+                    <a:prstGeom prst="rect">
+                      <a:avLst/>
+                    </a:prstGeom>
+                    <a:noFill/>
+                    <a:ln>
+                      <a:noFill/>
+                    </a:ln>
+                  </pic:spPr>
+                </pic:pic>
+              </a:graphicData>
+            </a:graphic>
+          </wp:inline>
+        </w:drawing>
+      </w:r>
+    </w:p>
+    <w:p>
+      <w:pPr>
+        <w:jc w:val="left"/>
+        <w:rPr>
+          <w:rFonts w:hint="default"/>
+          <w:b/>
+          <w:bCs/>
+          <w:sz w:val="36"/>
+          <w:szCs w:val="36"/>
+          <w:u w:val="single"/>
+          <w:lang w:val="en-US"/>
+        </w:rPr>
+      </w:pPr>
+    </w:p>
+    <w:p>
+      <w:pPr>
+        <w:jc w:val="left"/>
+        <w:rPr>
+          <w:rFonts w:hint="default"/>
+          <w:b/>
+          <w:bCs/>
+          <w:sz w:val="36"/>
+          <w:szCs w:val="36"/>
+          <w:u w:val="single"/>
+          <w:lang w:val="en-US"/>
+        </w:rPr>
+      </w:pPr>
+    </w:p>
+    <w:p>
+      <w:pPr>
+        <w:jc w:val="left"/>
+      </w:pPr>
+      <w:r>
+        <w:drawing>
+          <wp:inline distT="0" distB="0" distL="114300" distR="114300">
+            <wp:extent cx="5269230" cy="2960370"/>
+            <wp:effectExtent l="0" t="0" r="7620" b="11430"/>
+            <wp:docPr id="35" name="Picture 2"/>
+            <wp:cNvGraphicFramePr>
+              <a:graphicFrameLocks xmlns:a="http://schemas.openxmlformats.org/drawingml/2006/main" noChangeAspect="1"/>
+            </wp:cNvGraphicFramePr>
+            <a:graphic xmlns:a="http://schemas.openxmlformats.org/drawingml/2006/main">
+              <a:graphicData uri="http://schemas.openxmlformats.org/drawingml/2006/picture">
+                <pic:pic xmlns:pic="http://schemas.openxmlformats.org/drawingml/2006/picture">
+                  <pic:nvPicPr>
+                    <pic:cNvPr id="35" name="Picture 2"/>
+                    <pic:cNvPicPr>
+                      <a:picLocks noChangeAspect="1"/>
+                    </pic:cNvPicPr>
+                  </pic:nvPicPr>
+                  <pic:blipFill>
+                    <a:blip r:embed="rId20"/>
+                    <a:stretch>
+                      <a:fillRect/>
+                    </a:stretch>
+                  </pic:blipFill>
+                  <pic:spPr>
+                    <a:xfrm>
+                      <a:off x="0" y="0"/>
+                      <a:ext cx="5269230" cy="2960370"/>
+                    </a:xfrm>
+                    <a:prstGeom prst="rect">
+                      <a:avLst/>
+                    </a:prstGeom>
+                    <a:noFill/>
+                    <a:ln>
+                      <a:noFill/>
+                    </a:ln>
+                  </pic:spPr>
+                </pic:pic>
+              </a:graphicData>
+            </a:graphic>
+          </wp:inline>
+        </w:drawing>
+      </w:r>
+    </w:p>
+    <w:p>
+      <w:pPr>
+        <w:jc w:val="left"/>
+        <w:rPr>
+          <w:rFonts w:hint="default"/>
+          <w:sz w:val="28"/>
+          <w:szCs w:val="28"/>
+          <w:lang w:val="en-US"/>
+        </w:rPr>
+      </w:pPr>
+    </w:p>
+    <w:p>
+      <w:pPr>
+        <w:jc w:val="left"/>
+        <w:rPr>
+          <w:rFonts w:hint="default"/>
+          <w:b/>
+          <w:bCs/>
+          <w:sz w:val="36"/>
+          <w:szCs w:val="36"/>
+          <w:u w:val="single"/>
+          <w:lang w:val="en-US"/>
+        </w:rPr>
+      </w:pPr>
+      <w:r>
+        <w:rPr>
+          <w:rFonts w:hint="default"/>
+          <w:b w:val="0"/>
+          <w:bCs w:val="0"/>
+          <w:sz w:val="28"/>
+          <w:szCs w:val="28"/>
+          <w:u w:val="none"/>
+          <w:lang w:val="el-GR"/>
+        </w:rPr>
+        <w:t xml:space="preserve">Παρατηρούμε οτι τα </w:t>
+      </w:r>
+      <w:r>
+        <w:rPr>
+          <w:rFonts w:hint="default"/>
+          <w:b w:val="0"/>
+          <w:bCs w:val="0"/>
+          <w:sz w:val="28"/>
+          <w:szCs w:val="28"/>
+          <w:u w:val="none"/>
+          <w:lang w:val="en-US"/>
+        </w:rPr>
+        <w:t xml:space="preserve">validation </w:t>
+      </w:r>
+      <w:r>
+        <w:rPr>
+          <w:rFonts w:hint="default"/>
+          <w:b w:val="0"/>
+          <w:bCs w:val="0"/>
+          <w:sz w:val="28"/>
+          <w:szCs w:val="28"/>
+          <w:u w:val="none"/>
+          <w:lang w:val="el-GR"/>
+        </w:rPr>
+        <w:t xml:space="preserve">και </w:t>
+      </w:r>
+      <w:r>
+        <w:rPr>
+          <w:rFonts w:hint="default"/>
+          <w:b w:val="0"/>
+          <w:bCs w:val="0"/>
+          <w:sz w:val="28"/>
+          <w:szCs w:val="28"/>
+          <w:u w:val="none"/>
+          <w:lang w:val="en-US"/>
+        </w:rPr>
+        <w:t xml:space="preserve">train loss </w:t>
+      </w:r>
+      <w:r>
+        <w:rPr>
+          <w:rFonts w:hint="default"/>
+          <w:b w:val="0"/>
+          <w:bCs w:val="0"/>
+          <w:sz w:val="28"/>
+          <w:szCs w:val="28"/>
+          <w:u w:val="none"/>
+          <w:lang w:val="el-GR"/>
+        </w:rPr>
+        <w:t xml:space="preserve">μειώνονται σταδιακά με την αύξηση των </w:t>
+      </w:r>
+      <w:r>
+        <w:rPr>
+          <w:rFonts w:hint="default"/>
+          <w:b w:val="0"/>
+          <w:bCs w:val="0"/>
+          <w:sz w:val="28"/>
+          <w:szCs w:val="28"/>
+          <w:u w:val="none"/>
+          <w:lang w:val="en-US"/>
+        </w:rPr>
+        <w:t xml:space="preserve">epochs, </w:t>
+      </w:r>
+      <w:r>
+        <w:rPr>
+          <w:rFonts w:hint="default"/>
+          <w:b w:val="0"/>
+          <w:bCs w:val="0"/>
+          <w:sz w:val="28"/>
+          <w:szCs w:val="28"/>
+          <w:u w:val="none"/>
+          <w:lang w:val="el-GR"/>
+        </w:rPr>
+        <w:t xml:space="preserve">παρόλα αυτά όμως, οι τιμές τους παραμένουν μεγάλες και οι μετρικές </w:t>
+      </w:r>
+      <w:r>
+        <w:rPr>
+          <w:rFonts w:hint="default"/>
+          <w:b w:val="0"/>
+          <w:bCs w:val="0"/>
+          <w:sz w:val="28"/>
+          <w:szCs w:val="28"/>
+          <w:u w:val="none"/>
+          <w:lang w:val="en-US"/>
+        </w:rPr>
+        <w:t xml:space="preserve">accuracy </w:t>
+      </w:r>
+      <w:r>
+        <w:rPr>
+          <w:rFonts w:hint="default"/>
+          <w:b w:val="0"/>
+          <w:bCs w:val="0"/>
+          <w:sz w:val="28"/>
+          <w:szCs w:val="28"/>
+          <w:u w:val="none"/>
+          <w:lang w:val="el-GR"/>
+        </w:rPr>
+        <w:t>και ΙΟ</w:t>
+      </w:r>
+      <w:r>
+        <w:rPr>
+          <w:rFonts w:hint="default"/>
+          <w:b w:val="0"/>
+          <w:bCs w:val="0"/>
+          <w:sz w:val="28"/>
+          <w:szCs w:val="28"/>
+          <w:u w:val="none"/>
+          <w:lang w:val="en-US"/>
+        </w:rPr>
+        <w:t>U</w:t>
+      </w:r>
+      <w:r>
+        <w:rPr>
+          <w:rFonts w:hint="default"/>
+          <w:b w:val="0"/>
+          <w:bCs w:val="0"/>
+          <w:sz w:val="28"/>
+          <w:szCs w:val="28"/>
+          <w:u w:val="none"/>
+          <w:lang w:val="el-GR"/>
+        </w:rPr>
+        <w:t xml:space="preserve"> βρίσκονται σε πολύ  χαμηλά επίπεδα. Αυτό υποδηλώνει ότι το μοντέλο δεν μπορεί να εκτελέσει αποτελεσματική τμηματοποίηση για αυτό τον αριθμό των </w:t>
+      </w:r>
+      <w:r>
+        <w:rPr>
+          <w:rFonts w:hint="default"/>
+          <w:b w:val="0"/>
+          <w:bCs w:val="0"/>
+          <w:sz w:val="28"/>
+          <w:szCs w:val="28"/>
+          <w:u w:val="none"/>
+          <w:lang w:val="en-US"/>
+        </w:rPr>
+        <w:t>epochs</w:t>
+      </w:r>
+      <w:r>
+        <w:rPr>
+          <w:rFonts w:hint="default"/>
+          <w:b w:val="0"/>
+          <w:bCs w:val="0"/>
+          <w:sz w:val="28"/>
+          <w:szCs w:val="28"/>
+          <w:u w:val="none"/>
+          <w:lang w:val="el-GR"/>
+        </w:rPr>
+        <w:t xml:space="preserve"> και στην απουσία χρήσης προεκπαιδευμένων βαρών. Η χρήση </w:t>
+      </w:r>
+      <w:r>
+        <w:rPr>
+          <w:rFonts w:hint="default"/>
+          <w:b w:val="0"/>
+          <w:bCs w:val="0"/>
+          <w:sz w:val="28"/>
+          <w:szCs w:val="28"/>
+          <w:u w:val="none"/>
+          <w:lang w:val="en-US"/>
+        </w:rPr>
+        <w:t xml:space="preserve">pretraining </w:t>
+      </w:r>
+      <w:r>
+        <w:rPr>
+          <w:rFonts w:hint="default"/>
+          <w:b w:val="0"/>
+          <w:bCs w:val="0"/>
+          <w:sz w:val="28"/>
+          <w:szCs w:val="28"/>
+          <w:u w:val="none"/>
+          <w:lang w:val="el-GR"/>
+        </w:rPr>
+        <w:t xml:space="preserve">θα μπορούσε να οδηγήσει σε καλύτερα αποτελέσματα, ακόμη και με τον περιορισμένο αριθμό εικόνων και </w:t>
+      </w:r>
+      <w:r>
+        <w:rPr>
+          <w:rFonts w:hint="default"/>
+          <w:b w:val="0"/>
+          <w:bCs w:val="0"/>
+          <w:sz w:val="28"/>
+          <w:szCs w:val="28"/>
+          <w:u w:val="none"/>
+          <w:lang w:val="en-US"/>
+        </w:rPr>
+        <w:t xml:space="preserve">epochs </w:t>
+      </w:r>
+      <w:r>
+        <w:rPr>
+          <w:rFonts w:hint="default"/>
+          <w:b w:val="0"/>
+          <w:bCs w:val="0"/>
+          <w:sz w:val="28"/>
+          <w:szCs w:val="28"/>
+          <w:u w:val="none"/>
+          <w:lang w:val="el-GR"/>
+        </w:rPr>
+        <w:t xml:space="preserve">που χρησιμοποιεί η άσκηση. </w:t>
+      </w:r>
+    </w:p>
+    <w:p>
+      <w:pPr>
+        <w:jc w:val="left"/>
+        <w:rPr>
+          <w:rFonts w:hint="default"/>
+          <w:b/>
+          <w:bCs/>
+          <w:sz w:val="36"/>
+          <w:szCs w:val="36"/>
+          <w:u w:val="single"/>
+          <w:lang w:val="en-US"/>
+        </w:rPr>
+      </w:pPr>
+    </w:p>
+    <w:p>
+      <w:pPr>
+        <w:jc w:val="left"/>
+        <w:rPr>
+          <w:rFonts w:hint="default"/>
+          <w:b/>
+          <w:bCs/>
+          <w:sz w:val="36"/>
+          <w:szCs w:val="36"/>
+          <w:u w:val="single"/>
+          <w:lang w:val="en-US"/>
+        </w:rPr>
+      </w:pPr>
+    </w:p>
+    <w:p>
+      <w:pPr>
+        <w:jc w:val="left"/>
+        <w:rPr>
+          <w:rFonts w:hint="default"/>
+          <w:b/>
+          <w:bCs/>
+          <w:sz w:val="36"/>
+          <w:szCs w:val="36"/>
+          <w:u w:val="single"/>
+          <w:lang w:val="en-US"/>
+        </w:rPr>
+      </w:pPr>
+    </w:p>
+    <w:p>
+      <w:pPr>
+        <w:jc w:val="left"/>
+        <w:rPr>
+          <w:rFonts w:hint="default"/>
+          <w:b/>
+          <w:bCs/>
+          <w:sz w:val="36"/>
+          <w:szCs w:val="36"/>
+          <w:u w:val="single"/>
+          <w:lang w:val="en-US"/>
+        </w:rPr>
+      </w:pPr>
+    </w:p>
+    <w:p>
+      <w:pPr>
+        <w:jc w:val="left"/>
+        <w:rPr>
+          <w:rFonts w:hint="default"/>
+          <w:b/>
+          <w:bCs/>
+          <w:sz w:val="36"/>
+          <w:szCs w:val="36"/>
+          <w:u w:val="single"/>
+          <w:lang w:val="en-US"/>
+        </w:rPr>
+      </w:pPr>
+    </w:p>
+    <w:p>
+      <w:pPr>
+        <w:jc w:val="left"/>
+        <w:rPr>
+          <w:rFonts w:hint="default"/>
+          <w:b/>
+          <w:bCs/>
+          <w:sz w:val="36"/>
+          <w:szCs w:val="36"/>
+          <w:u w:val="single"/>
+          <w:lang w:val="en-US"/>
+        </w:rPr>
+      </w:pPr>
+    </w:p>
+    <w:p>
+      <w:pPr>
+        <w:jc w:val="left"/>
+        <w:rPr>
+          <w:rFonts w:hint="default"/>
+          <w:b/>
+          <w:bCs/>
+          <w:sz w:val="36"/>
+          <w:szCs w:val="36"/>
+          <w:u w:val="single"/>
+          <w:lang w:val="en-US"/>
+        </w:rPr>
+      </w:pPr>
+    </w:p>
+    <w:p>
+      <w:pPr>
+        <w:jc w:val="left"/>
+        <w:rPr>
+          <w:rFonts w:hint="default"/>
+          <w:b/>
+          <w:bCs/>
+          <w:sz w:val="36"/>
+          <w:szCs w:val="36"/>
+          <w:u w:val="single"/>
+          <w:lang w:val="en-US"/>
+        </w:rPr>
+      </w:pPr>
+    </w:p>
+    <w:p>
+      <w:pPr>
+        <w:jc w:val="left"/>
+        <w:rPr>
+          <w:rFonts w:hint="default"/>
+          <w:b/>
+          <w:bCs/>
+          <w:sz w:val="36"/>
+          <w:szCs w:val="36"/>
+          <w:u w:val="single"/>
+          <w:lang w:val="en-US"/>
+        </w:rPr>
+      </w:pPr>
+    </w:p>
+    <w:p>
+      <w:pPr>
+        <w:jc w:val="left"/>
+        <w:rPr>
+          <w:rFonts w:hint="default"/>
+          <w:b/>
+          <w:bCs/>
+          <w:sz w:val="36"/>
+          <w:szCs w:val="36"/>
+          <w:u w:val="single"/>
+          <w:lang w:val="en-US"/>
+        </w:rPr>
+      </w:pPr>
+    </w:p>
+    <w:p>
+      <w:pPr>
+        <w:jc w:val="left"/>
+        <w:rPr>
+          <w:rFonts w:hint="default"/>
+          <w:b/>
+          <w:bCs/>
+          <w:sz w:val="36"/>
+          <w:szCs w:val="36"/>
+          <w:u w:val="single"/>
+          <w:lang w:val="en-US"/>
+        </w:rPr>
+      </w:pPr>
+    </w:p>
+    <w:p>
+      <w:pPr>
+        <w:jc w:val="left"/>
+        <w:rPr>
+          <w:rFonts w:hint="default"/>
+          <w:b/>
+          <w:bCs/>
+          <w:sz w:val="36"/>
+          <w:szCs w:val="36"/>
+          <w:u w:val="single"/>
+          <w:lang w:val="en-US"/>
+        </w:rPr>
+      </w:pPr>
+    </w:p>
+    <w:p>
+      <w:pPr>
+        <w:jc w:val="left"/>
+        <w:rPr>
+          <w:rFonts w:hint="default"/>
+          <w:b/>
+          <w:bCs/>
+          <w:sz w:val="36"/>
+          <w:szCs w:val="36"/>
+          <w:u w:val="single"/>
+          <w:lang w:val="en-US"/>
+        </w:rPr>
+      </w:pPr>
+    </w:p>
+    <w:p>
+      <w:pPr>
+        <w:jc w:val="left"/>
+        <w:rPr>
+          <w:rFonts w:hint="default"/>
+          <w:b/>
+          <w:bCs/>
+          <w:sz w:val="28"/>
+          <w:szCs w:val="28"/>
+          <w:u w:val="none"/>
+          <w:lang w:val="en-US"/>
+        </w:rPr>
+      </w:pPr>
+      <w:r>
+        <w:rPr>
+          <w:rFonts w:hint="default"/>
+          <w:b/>
+          <w:bCs/>
+          <w:sz w:val="28"/>
+          <w:szCs w:val="28"/>
+          <w:u w:val="none"/>
+          <w:lang w:val="el-GR"/>
+        </w:rPr>
+        <w:t xml:space="preserve">Για διαφορετικά </w:t>
+      </w:r>
+      <w:r>
+        <w:rPr>
+          <w:rFonts w:hint="default"/>
+          <w:b/>
+          <w:bCs/>
+          <w:sz w:val="28"/>
+          <w:szCs w:val="28"/>
+          <w:u w:val="none"/>
+          <w:lang w:val="en-US"/>
+        </w:rPr>
+        <w:t>Learning rate (0.0001, 0.001, 0.01):</w:t>
+      </w:r>
+    </w:p>
+    <w:p>
+      <w:pPr>
+        <w:jc w:val="left"/>
+        <w:rPr>
+          <w:rFonts w:hint="default"/>
+          <w:b/>
+          <w:bCs/>
+          <w:sz w:val="28"/>
+          <w:szCs w:val="28"/>
+          <w:u w:val="none"/>
+          <w:lang w:val="en-US"/>
+        </w:rPr>
+      </w:pPr>
+      <w:r>
+        <w:drawing>
+          <wp:inline distT="0" distB="0" distL="114300" distR="114300">
+            <wp:extent cx="5272405" cy="4906010"/>
+            <wp:effectExtent l="0" t="0" r="4445" b="8890"/>
+            <wp:docPr id="38" name="Picture 3"/>
+            <wp:cNvGraphicFramePr>
+              <a:graphicFrameLocks xmlns:a="http://schemas.openxmlformats.org/drawingml/2006/main" noChangeAspect="1"/>
+            </wp:cNvGraphicFramePr>
+            <a:graphic xmlns:a="http://schemas.openxmlformats.org/drawingml/2006/main">
+              <a:graphicData uri="http://schemas.openxmlformats.org/drawingml/2006/picture">
+                <pic:pic xmlns:pic="http://schemas.openxmlformats.org/drawingml/2006/picture">
+                  <pic:nvPicPr>
+                    <pic:cNvPr id="38" name="Picture 3"/>
+                    <pic:cNvPicPr>
+                      <a:picLocks noChangeAspect="1"/>
+                    </pic:cNvPicPr>
+                  </pic:nvPicPr>
+                  <pic:blipFill>
+                    <a:blip r:embed="rId21"/>
+                    <a:stretch>
+                      <a:fillRect/>
+                    </a:stretch>
+                  </pic:blipFill>
+                  <pic:spPr>
+                    <a:xfrm>
+                      <a:off x="0" y="0"/>
+                      <a:ext cx="5272405" cy="4906010"/>
+                    </a:xfrm>
+                    <a:prstGeom prst="rect">
+                      <a:avLst/>
+                    </a:prstGeom>
+                    <a:noFill/>
+                    <a:ln>
+                      <a:noFill/>
+                    </a:ln>
+                  </pic:spPr>
+                </pic:pic>
+              </a:graphicData>
+            </a:graphic>
+          </wp:inline>
+        </w:drawing>
+      </w:r>
+    </w:p>
+    <w:p>
+      <w:pPr>
+        <w:jc w:val="left"/>
+        <w:rPr>
+          <w:rFonts w:hint="default"/>
+          <w:b/>
+          <w:bCs/>
+          <w:sz w:val="36"/>
+          <w:szCs w:val="36"/>
+          <w:u w:val="single"/>
+          <w:lang w:val="en-US"/>
+        </w:rPr>
+      </w:pPr>
+    </w:p>
+    <w:p>
+      <w:pPr>
+        <w:jc w:val="left"/>
+      </w:pPr>
+      <w:r>
+        <w:drawing>
+          <wp:inline distT="0" distB="0" distL="114300" distR="114300">
+            <wp:extent cx="5274310" cy="2976245"/>
+            <wp:effectExtent l="0" t="0" r="2540" b="14605"/>
+            <wp:docPr id="39" name="Picture 4"/>
+            <wp:cNvGraphicFramePr>
+              <a:graphicFrameLocks xmlns:a="http://schemas.openxmlformats.org/drawingml/2006/main" noChangeAspect="1"/>
+            </wp:cNvGraphicFramePr>
+            <a:graphic xmlns:a="http://schemas.openxmlformats.org/drawingml/2006/main">
+              <a:graphicData uri="http://schemas.openxmlformats.org/drawingml/2006/picture">
+                <pic:pic xmlns:pic="http://schemas.openxmlformats.org/drawingml/2006/picture">
+                  <pic:nvPicPr>
+                    <pic:cNvPr id="39" name="Picture 4"/>
+                    <pic:cNvPicPr>
+                      <a:picLocks noChangeAspect="1"/>
+                    </pic:cNvPicPr>
+                  </pic:nvPicPr>
+                  <pic:blipFill>
+                    <a:blip r:embed="rId22"/>
+                    <a:stretch>
+                      <a:fillRect/>
+                    </a:stretch>
+                  </pic:blipFill>
+                  <pic:spPr>
+                    <a:xfrm>
+                      <a:off x="0" y="0"/>
+                      <a:ext cx="5274310" cy="2976245"/>
+                    </a:xfrm>
+                    <a:prstGeom prst="rect">
+                      <a:avLst/>
+                    </a:prstGeom>
+                    <a:noFill/>
+                    <a:ln>
+                      <a:noFill/>
+                    </a:ln>
+                  </pic:spPr>
+                </pic:pic>
+              </a:graphicData>
+            </a:graphic>
+          </wp:inline>
+        </w:drawing>
+      </w:r>
+    </w:p>
+    <w:p>
+      <w:pPr>
+        <w:jc w:val="left"/>
+        <w:rPr>
+          <w:rFonts w:hint="default"/>
+          <w:sz w:val="28"/>
+          <w:szCs w:val="28"/>
+          <w:lang w:val="en-US"/>
+        </w:rPr>
+      </w:pPr>
+      <w:r>
+        <w:rPr>
+          <w:rFonts w:hint="default"/>
+          <w:sz w:val="28"/>
+          <w:szCs w:val="28"/>
+          <w:lang w:val="el-GR"/>
+        </w:rPr>
+        <w:t xml:space="preserve">Τα πειράματα με διαφορετικά </w:t>
+      </w:r>
+      <w:r>
+        <w:rPr>
+          <w:rFonts w:hint="default"/>
+          <w:sz w:val="28"/>
+          <w:szCs w:val="28"/>
+          <w:lang w:val="en-US"/>
+        </w:rPr>
+        <w:t xml:space="preserve">Learning rates </w:t>
+      </w:r>
+      <w:r>
+        <w:rPr>
+          <w:rFonts w:hint="default"/>
+          <w:sz w:val="28"/>
+          <w:szCs w:val="28"/>
+          <w:lang w:val="el-GR"/>
+        </w:rPr>
+        <w:t xml:space="preserve">δεν οδήγησαν σε ουσιαστική διαφορά με εκείνα των </w:t>
+      </w:r>
+      <w:r>
+        <w:rPr>
+          <w:rFonts w:hint="default"/>
+          <w:sz w:val="28"/>
+          <w:szCs w:val="28"/>
+          <w:lang w:val="en-US"/>
+        </w:rPr>
+        <w:t>epochs.</w:t>
+      </w:r>
+      <w:r>
+        <w:rPr>
+          <w:rFonts w:hint="default"/>
+          <w:sz w:val="28"/>
+          <w:szCs w:val="28"/>
+          <w:lang w:val="el-GR"/>
+        </w:rPr>
+        <w:t xml:space="preserve"> Ο λόγος είναι ο ίδιος με πρίν αφού τα </w:t>
+      </w:r>
+      <w:r>
+        <w:rPr>
+          <w:rFonts w:hint="default"/>
+          <w:sz w:val="28"/>
+          <w:szCs w:val="28"/>
+          <w:lang w:val="en-US"/>
+        </w:rPr>
+        <w:t xml:space="preserve">epochs </w:t>
+      </w:r>
+      <w:r>
+        <w:rPr>
+          <w:rFonts w:hint="default"/>
+          <w:sz w:val="28"/>
+          <w:szCs w:val="28"/>
+          <w:lang w:val="el-GR"/>
+        </w:rPr>
+        <w:t xml:space="preserve">που χρησιμοποιεί η άσκηση είναι λιγά για να βρεθούν ουσιαστικά αποτελέσματα χωρίς </w:t>
+      </w:r>
+      <w:r>
+        <w:rPr>
+          <w:rFonts w:hint="default"/>
+          <w:sz w:val="28"/>
+          <w:szCs w:val="28"/>
+          <w:lang w:val="en-US"/>
+        </w:rPr>
+        <w:t>pretraining.</w:t>
+      </w:r>
+    </w:p>
+    <w:p>
+      <w:pPr>
+        <w:jc w:val="left"/>
+        <w:rPr>
+          <w:rFonts w:hint="default"/>
+          <w:sz w:val="28"/>
+          <w:szCs w:val="28"/>
+          <w:lang w:val="en-US"/>
+        </w:rPr>
+      </w:pPr>
+    </w:p>
+    <w:p>
+      <w:pPr>
+        <w:jc w:val="left"/>
+        <w:rPr>
+          <w:rFonts w:hint="default"/>
+          <w:sz w:val="28"/>
+          <w:szCs w:val="28"/>
+          <w:lang w:val="el-GR"/>
+        </w:rPr>
+      </w:pPr>
+      <w:r>
+        <w:rPr>
+          <w:rFonts w:hint="default"/>
+          <w:sz w:val="28"/>
+          <w:szCs w:val="28"/>
+          <w:lang w:val="en-US"/>
+        </w:rPr>
+        <w:t xml:space="preserve"> </w:t>
+      </w:r>
+      <w:r>
+        <w:rPr>
+          <w:rFonts w:hint="default"/>
+          <w:b/>
+          <w:bCs/>
+          <w:sz w:val="28"/>
+          <w:szCs w:val="28"/>
+          <w:lang w:val="el-GR"/>
+        </w:rPr>
+        <w:t>Ενδεικτικά αποτελέσματα τμηματοποίησης</w:t>
+      </w:r>
+    </w:p>
+    <w:p>
+      <w:pPr>
+        <w:jc w:val="left"/>
+        <w:rPr>
+          <w:rFonts w:hint="default"/>
+          <w:sz w:val="28"/>
+          <w:szCs w:val="28"/>
+          <w:lang w:val="en-US"/>
+        </w:rPr>
+      </w:pPr>
+    </w:p>
+    <w:p>
+      <w:pPr>
+        <w:jc w:val="left"/>
+        <w:rPr>
+          <w:rFonts w:hint="default"/>
+          <w:sz w:val="28"/>
+          <w:szCs w:val="28"/>
+          <w:lang w:val="en-US"/>
+        </w:rPr>
+      </w:pPr>
+      <w:r>
+        <w:drawing>
+          <wp:inline distT="0" distB="0" distL="114300" distR="114300">
+            <wp:extent cx="5273675" cy="5126355"/>
+            <wp:effectExtent l="0" t="0" r="3175" b="17145"/>
+            <wp:docPr id="41" name="Picture 6"/>
+            <wp:cNvGraphicFramePr>
+              <a:graphicFrameLocks xmlns:a="http://schemas.openxmlformats.org/drawingml/2006/main" noChangeAspect="1"/>
+            </wp:cNvGraphicFramePr>
+            <a:graphic xmlns:a="http://schemas.openxmlformats.org/drawingml/2006/main">
+              <a:graphicData uri="http://schemas.openxmlformats.org/drawingml/2006/picture">
+                <pic:pic xmlns:pic="http://schemas.openxmlformats.org/drawingml/2006/picture">
+                  <pic:nvPicPr>
+                    <pic:cNvPr id="41" name="Picture 6"/>
+                    <pic:cNvPicPr>
+                      <a:picLocks noChangeAspect="1"/>
+                    </pic:cNvPicPr>
+                  </pic:nvPicPr>
+                  <pic:blipFill>
+                    <a:blip r:embed="rId23"/>
+                    <a:stretch>
+                      <a:fillRect/>
+                    </a:stretch>
+                  </pic:blipFill>
+                  <pic:spPr>
+                    <a:xfrm>
+                      <a:off x="0" y="0"/>
+                      <a:ext cx="5273675" cy="5126355"/>
+                    </a:xfrm>
+                    <a:prstGeom prst="rect">
+                      <a:avLst/>
+                    </a:prstGeom>
+                    <a:noFill/>
+                    <a:ln>
+                      <a:noFill/>
+                    </a:ln>
+                  </pic:spPr>
+                </pic:pic>
+              </a:graphicData>
+            </a:graphic>
+          </wp:inline>
+        </w:drawing>
+      </w:r>
+    </w:p>
+    <w:p>
+      <w:pPr>
+        <w:jc w:val="left"/>
+        <w:rPr>
+          <w:rFonts w:hint="default"/>
+          <w:sz w:val="28"/>
+          <w:szCs w:val="28"/>
+          <w:lang w:val="en-US"/>
+        </w:rPr>
+      </w:pPr>
+    </w:p>
+    <w:p>
+      <w:pPr>
+        <w:jc w:val="left"/>
+        <w:rPr>
+          <w:rFonts w:hint="default"/>
+          <w:b/>
+          <w:bCs/>
+          <w:sz w:val="36"/>
+          <w:szCs w:val="36"/>
+          <w:u w:val="single"/>
+          <w:lang w:val="en-US"/>
+        </w:rPr>
+      </w:pPr>
+    </w:p>
+    <w:p>
+      <w:pPr>
+        <w:jc w:val="left"/>
+        <w:rPr>
+          <w:rFonts w:hint="default"/>
+          <w:b/>
+          <w:bCs/>
+          <w:sz w:val="36"/>
+          <w:szCs w:val="36"/>
+          <w:u w:val="single"/>
+          <w:lang w:val="en-US"/>
+        </w:rPr>
+      </w:pPr>
+    </w:p>
+    <w:p>
+      <w:pPr>
+        <w:jc w:val="left"/>
+        <w:rPr>
+          <w:rFonts w:hint="default"/>
+          <w:b/>
+          <w:bCs/>
+          <w:sz w:val="36"/>
+          <w:szCs w:val="36"/>
+          <w:u w:val="single"/>
+          <w:lang w:val="en-US"/>
+        </w:rPr>
+      </w:pPr>
+    </w:p>
+    <w:p>
+      <w:pPr>
+        <w:jc w:val="left"/>
+        <w:rPr>
+          <w:rFonts w:hint="default"/>
+          <w:b/>
+          <w:bCs/>
+          <w:sz w:val="36"/>
+          <w:szCs w:val="36"/>
+          <w:u w:val="single"/>
+          <w:lang w:val="en-US"/>
+        </w:rPr>
+      </w:pPr>
+    </w:p>
+    <w:p>
+      <w:pPr>
+        <w:jc w:val="left"/>
+        <w:rPr>
+          <w:rFonts w:hint="default"/>
+          <w:b/>
+          <w:bCs/>
+          <w:sz w:val="36"/>
+          <w:szCs w:val="36"/>
+          <w:u w:val="single"/>
+          <w:lang w:val="en-US"/>
+        </w:rPr>
+      </w:pPr>
+    </w:p>
+    <w:p>
+      <w:pPr>
+        <w:jc w:val="left"/>
+        <w:rPr>
+          <w:rFonts w:hint="default"/>
+          <w:b/>
+          <w:bCs/>
+          <w:sz w:val="36"/>
+          <w:szCs w:val="36"/>
+          <w:u w:val="single"/>
+          <w:lang w:val="en-US"/>
+        </w:rPr>
+      </w:pPr>
+    </w:p>
+    <w:p>
+      <w:pPr>
+        <w:jc w:val="left"/>
+        <w:rPr>
+          <w:rFonts w:hint="default"/>
+          <w:b/>
+          <w:bCs/>
+          <w:sz w:val="36"/>
+          <w:szCs w:val="36"/>
+          <w:u w:val="single"/>
+          <w:lang w:val="en-US"/>
+        </w:rPr>
+      </w:pPr>
+    </w:p>
+    <w:p>
+      <w:pPr>
+        <w:jc w:val="left"/>
+        <w:rPr>
+          <w:rFonts w:hint="default"/>
+          <w:b/>
+          <w:bCs/>
+          <w:sz w:val="36"/>
+          <w:szCs w:val="36"/>
+          <w:u w:val="single"/>
+          <w:lang w:val="en-US"/>
+        </w:rPr>
+      </w:pPr>
+    </w:p>
+    <w:p>
+      <w:pPr>
+        <w:jc w:val="left"/>
+        <w:rPr>
+          <w:rFonts w:hint="default"/>
+          <w:b/>
+          <w:bCs/>
+          <w:sz w:val="36"/>
+          <w:szCs w:val="36"/>
+          <w:u w:val="single"/>
+          <w:lang w:val="en-US"/>
+        </w:rPr>
+      </w:pPr>
+      <w:bookmarkStart w:id="0" w:name="_GoBack"/>
+      <w:bookmarkEnd w:id="0"/>
       <w:r>
         <w:rPr>
           <w:rFonts w:hint="default"/>
@@ -2862,7 +4067,7 @@
                     </pic:cNvPicPr>
                   </pic:nvPicPr>
                   <pic:blipFill>
-                    <a:blip r:embed="rId19"/>
+                    <a:blip r:embed="rId24"/>
                     <a:stretch>
                       <a:fillRect/>
                     </a:stretch>
@@ -2924,7 +4129,7 @@
                     </pic:cNvPicPr>
                   </pic:nvPicPr>
                   <pic:blipFill>
-                    <a:blip r:embed="rId20"/>
+                    <a:blip r:embed="rId25"/>
                     <a:stretch>
                       <a:fillRect/>
                     </a:stretch>
@@ -2976,7 +4181,7 @@
                     </pic:cNvPicPr>
                   </pic:nvPicPr>
                   <pic:blipFill>
-                    <a:blip r:embed="rId21"/>
+                    <a:blip r:embed="rId26"/>
                     <a:stretch>
                       <a:fillRect/>
                     </a:stretch>
@@ -3024,7 +4229,7 @@
                     </pic:cNvPicPr>
                   </pic:nvPicPr>
                   <pic:blipFill>
-                    <a:blip r:embed="rId22"/>
+                    <a:blip r:embed="rId27"/>
                     <a:stretch>
                       <a:fillRect/>
                     </a:stretch>
@@ -3521,7 +4726,7 @@
                     </pic:cNvPicPr>
                   </pic:nvPicPr>
                   <pic:blipFill>
-                    <a:blip r:embed="rId23"/>
+                    <a:blip r:embed="rId28"/>
                     <a:stretch>
                       <a:fillRect/>
                     </a:stretch>
@@ -3569,7 +4774,7 @@
                     </pic:cNvPicPr>
                   </pic:nvPicPr>
                   <pic:blipFill>
-                    <a:blip r:embed="rId24"/>
+                    <a:blip r:embed="rId29"/>
                     <a:stretch>
                       <a:fillRect/>
                     </a:stretch>
@@ -4025,7 +5230,7 @@
                     </pic:cNvPicPr>
                   </pic:nvPicPr>
                   <pic:blipFill>
-                    <a:blip r:embed="rId25"/>
+                    <a:blip r:embed="rId30"/>
                     <a:stretch>
                       <a:fillRect/>
                     </a:stretch>
@@ -4073,7 +5278,7 @@
                     </pic:cNvPicPr>
                   </pic:nvPicPr>
                   <pic:blipFill>
-                    <a:blip r:embed="rId26"/>
+                    <a:blip r:embed="rId31"/>
                     <a:stretch>
                       <a:fillRect/>
                     </a:stretch>
@@ -4121,7 +5326,7 @@
                     </pic:cNvPicPr>
                   </pic:nvPicPr>
                   <pic:blipFill>
-                    <a:blip r:embed="rId27"/>
+                    <a:blip r:embed="rId32"/>
                     <a:stretch>
                       <a:fillRect/>
                     </a:stretch>
@@ -4169,7 +5374,7 @@
                     </pic:cNvPicPr>
                   </pic:nvPicPr>
                   <pic:blipFill>
-                    <a:blip r:embed="rId28"/>
+                    <a:blip r:embed="rId33"/>
                     <a:stretch>
                       <a:fillRect/>
                     </a:stretch>
@@ -4541,7 +5746,7 @@
                     </pic:cNvPicPr>
                   </pic:nvPicPr>
                   <pic:blipFill>
-                    <a:blip r:embed="rId29"/>
+                    <a:blip r:embed="rId34"/>
                     <a:stretch>
                       <a:fillRect/>
                     </a:stretch>
@@ -4589,7 +5794,7 @@
                     </pic:cNvPicPr>
                   </pic:nvPicPr>
                   <pic:blipFill>
-                    <a:blip r:embed="rId30"/>
+                    <a:blip r:embed="rId35"/>
                     <a:stretch>
                       <a:fillRect/>
                     </a:stretch>
@@ -5246,7 +6451,7 @@
                     </pic:cNvPicPr>
                   </pic:nvPicPr>
                   <pic:blipFill>
-                    <a:blip r:embed="rId31"/>
+                    <a:blip r:embed="rId36"/>
                     <a:stretch>
                       <a:fillRect/>
                     </a:stretch>
@@ -5418,7 +6623,7 @@
                     </pic:cNvPicPr>
                   </pic:nvPicPr>
                   <pic:blipFill>
-                    <a:blip r:embed="rId32"/>
+                    <a:blip r:embed="rId37"/>
                     <a:stretch>
                       <a:fillRect/>
                     </a:stretch>
@@ -5591,7 +6796,7 @@
                     </pic:cNvPicPr>
                   </pic:nvPicPr>
                   <pic:blipFill>
-                    <a:blip r:embed="rId33"/>
+                    <a:blip r:embed="rId38"/>
                     <a:stretch>
                       <a:fillRect/>
                     </a:stretch>
@@ -6110,7 +7315,7 @@
                     </pic:cNvPicPr>
                   </pic:nvPicPr>
                   <pic:blipFill>
-                    <a:blip r:embed="rId34"/>
+                    <a:blip r:embed="rId39"/>
                     <a:stretch>
                       <a:fillRect/>
                     </a:stretch>
@@ -6267,7 +7472,7 @@
                     </pic:cNvPicPr>
                   </pic:nvPicPr>
                   <pic:blipFill>
-                    <a:blip r:embed="rId35"/>
+                    <a:blip r:embed="rId40"/>
                     <a:stretch>
                       <a:fillRect/>
                     </a:stretch>
@@ -6440,7 +7645,7 @@
                     </pic:cNvPicPr>
                   </pic:nvPicPr>
                   <pic:blipFill>
-                    <a:blip r:embed="rId36"/>
+                    <a:blip r:embed="rId41"/>
                     <a:stretch>
                       <a:fillRect/>
                     </a:stretch>
@@ -6692,7 +7897,7 @@
                     </pic:cNvPicPr>
                   </pic:nvPicPr>
                   <pic:blipFill>
-                    <a:blip r:embed="rId37"/>
+                    <a:blip r:embed="rId42"/>
                     <a:stretch>
                       <a:fillRect/>
                     </a:stretch>
@@ -6744,7 +7949,7 @@
                     </pic:cNvPicPr>
                   </pic:nvPicPr>
                   <pic:blipFill>
-                    <a:blip r:embed="rId38"/>
+                    <a:blip r:embed="rId43"/>
                     <a:stretch>
                       <a:fillRect/>
                     </a:stretch>
@@ -6768,8 +7973,6 @@
           </wp:inline>
         </w:drawing>
       </w:r>
-      <w:bookmarkStart w:id="0" w:name="_GoBack"/>
-      <w:bookmarkEnd w:id="0"/>
     </w:p>
     <w:sectPr>
       <w:pgSz w:w="11906" w:h="16838"/>

</xml_diff>